<commit_message>
analysis box5 sylleptic and proleptic
</commit_message>
<xml_diff>
--- a/Final report Francesca Grisafi_SHORT.docx
+++ b/Final report Francesca Grisafi_SHORT.docx
@@ -58,7 +58,7 @@
           <w:r>
             <w:fldChar w:fldCharType="separate"/>
           </w:r>
-          <w:hyperlink w:anchor="_Toc101364064" w:history="1">
+          <w:hyperlink w:anchor="_Toc101448002" w:history="1">
             <w:r>
               <w:rPr>
                 <w:rStyle w:val="Hyperlink"/>
@@ -87,7 +87,7 @@
                 <w:noProof/>
                 <w:webHidden/>
               </w:rPr>
-              <w:instrText xml:space="preserve"> PAGEREF _Toc101364064 \h </w:instrText>
+              <w:instrText xml:space="preserve"> PAGEREF _Toc101448002 \h </w:instrText>
             </w:r>
             <w:r>
               <w:rPr>
@@ -130,7 +130,7 @@
               <w:lang w:eastAsia="it-IT"/>
             </w:rPr>
           </w:pPr>
-          <w:hyperlink w:anchor="_Toc101364065" w:history="1">
+          <w:hyperlink w:anchor="_Toc101448003" w:history="1">
             <w:r>
               <w:rPr>
                 <w:rStyle w:val="Hyperlink"/>
@@ -158,7 +158,7 @@
                 <w:noProof/>
                 <w:webHidden/>
               </w:rPr>
-              <w:instrText xml:space="preserve"> PAGEREF _Toc101364065 \h </w:instrText>
+              <w:instrText xml:space="preserve"> PAGEREF _Toc101448003 \h </w:instrText>
             </w:r>
             <w:r>
               <w:rPr>
@@ -201,7 +201,7 @@
               <w:lang w:eastAsia="it-IT"/>
             </w:rPr>
           </w:pPr>
-          <w:hyperlink w:anchor="_Toc101364066" w:history="1">
+          <w:hyperlink w:anchor="_Toc101448004" w:history="1">
             <w:r>
               <w:rPr>
                 <w:rStyle w:val="Hyperlink"/>
@@ -230,7 +230,7 @@
                 <w:noProof/>
                 <w:webHidden/>
               </w:rPr>
-              <w:instrText xml:space="preserve"> PAGEREF _Toc101364066 \h </w:instrText>
+              <w:instrText xml:space="preserve"> PAGEREF _Toc101448004 \h </w:instrText>
             </w:r>
             <w:r>
               <w:rPr>
@@ -273,7 +273,7 @@
               <w:lang w:eastAsia="it-IT"/>
             </w:rPr>
           </w:pPr>
-          <w:hyperlink w:anchor="_Toc101364067" w:history="1">
+          <w:hyperlink w:anchor="_Toc101448005" w:history="1">
             <w:r>
               <w:rPr>
                 <w:rStyle w:val="Hyperlink"/>
@@ -302,7 +302,7 @@
                 <w:noProof/>
                 <w:webHidden/>
               </w:rPr>
-              <w:instrText xml:space="preserve"> PAGEREF _Toc101364067 \h </w:instrText>
+              <w:instrText xml:space="preserve"> PAGEREF _Toc101448005 \h </w:instrText>
             </w:r>
             <w:r>
               <w:rPr>
@@ -345,7 +345,7 @@
               <w:lang w:eastAsia="it-IT"/>
             </w:rPr>
           </w:pPr>
-          <w:hyperlink w:anchor="_Toc101364068" w:history="1">
+          <w:hyperlink w:anchor="_Toc101448006" w:history="1">
             <w:r>
               <w:rPr>
                 <w:rStyle w:val="Hyperlink"/>
@@ -374,7 +374,7 @@
                 <w:noProof/>
                 <w:webHidden/>
               </w:rPr>
-              <w:instrText xml:space="preserve"> PAGEREF _Toc101364068 \h </w:instrText>
+              <w:instrText xml:space="preserve"> PAGEREF _Toc101448006 \h </w:instrText>
             </w:r>
             <w:r>
               <w:rPr>
@@ -417,7 +417,7 @@
               <w:lang w:eastAsia="it-IT"/>
             </w:rPr>
           </w:pPr>
-          <w:hyperlink w:anchor="_Toc101364069" w:history="1">
+          <w:hyperlink w:anchor="_Toc101448007" w:history="1">
             <w:r>
               <w:rPr>
                 <w:rStyle w:val="Hyperlink"/>
@@ -446,7 +446,7 @@
                 <w:noProof/>
                 <w:webHidden/>
               </w:rPr>
-              <w:instrText xml:space="preserve"> PAGEREF _Toc101364069 \h </w:instrText>
+              <w:instrText xml:space="preserve"> PAGEREF _Toc101448007 \h </w:instrText>
             </w:r>
             <w:r>
               <w:rPr>
@@ -489,7 +489,7 @@
               <w:lang w:eastAsia="it-IT"/>
             </w:rPr>
           </w:pPr>
-          <w:hyperlink w:anchor="_Toc101364070" w:history="1">
+          <w:hyperlink w:anchor="_Toc101448008" w:history="1">
             <w:r>
               <w:rPr>
                 <w:rStyle w:val="Hyperlink"/>
@@ -518,7 +518,7 @@
                 <w:noProof/>
                 <w:webHidden/>
               </w:rPr>
-              <w:instrText xml:space="preserve"> PAGEREF _Toc101364070 \h </w:instrText>
+              <w:instrText xml:space="preserve"> PAGEREF _Toc101448008 \h </w:instrText>
             </w:r>
             <w:r>
               <w:rPr>
@@ -561,7 +561,7 @@
               <w:lang w:eastAsia="it-IT"/>
             </w:rPr>
           </w:pPr>
-          <w:hyperlink w:anchor="_Toc101364071" w:history="1">
+          <w:hyperlink w:anchor="_Toc101448009" w:history="1">
             <w:r>
               <w:rPr>
                 <w:rStyle w:val="Hyperlink"/>
@@ -590,7 +590,7 @@
                 <w:noProof/>
                 <w:webHidden/>
               </w:rPr>
-              <w:instrText xml:space="preserve"> PAGEREF _Toc101364071 \h </w:instrText>
+              <w:instrText xml:space="preserve"> PAGEREF _Toc101448009 \h </w:instrText>
             </w:r>
             <w:r>
               <w:rPr>
@@ -633,7 +633,7 @@
               <w:lang w:eastAsia="it-IT"/>
             </w:rPr>
           </w:pPr>
-          <w:hyperlink w:anchor="_Toc101364072" w:history="1">
+          <w:hyperlink w:anchor="_Toc101448010" w:history="1">
             <w:r>
               <w:rPr>
                 <w:rStyle w:val="Hyperlink"/>
@@ -662,7 +662,7 @@
                 <w:noProof/>
                 <w:webHidden/>
               </w:rPr>
-              <w:instrText xml:space="preserve"> PAGEREF _Toc101364072 \h </w:instrText>
+              <w:instrText xml:space="preserve"> PAGEREF _Toc101448010 \h </w:instrText>
             </w:r>
             <w:r>
               <w:rPr>
@@ -695,78 +695,6 @@
         </w:p>
         <w:p>
           <w:pPr>
-            <w:pStyle w:val="TOC3"/>
-            <w:tabs>
-              <w:tab w:val="right" w:leader="dot" w:pos="10456"/>
-            </w:tabs>
-            <w:rPr>
-              <w:rFonts w:eastAsiaTheme="minorEastAsia"/>
-              <w:noProof/>
-              <w:lang w:eastAsia="it-IT"/>
-            </w:rPr>
-          </w:pPr>
-          <w:hyperlink w:anchor="_Toc101364073" w:history="1">
-            <w:r>
-              <w:rPr>
-                <w:rStyle w:val="Hyperlink"/>
-                <w:rFonts w:cstheme="minorHAnsi"/>
-                <w:noProof/>
-                <w:lang w:val="en-GB"/>
-              </w:rPr>
-              <w:t>Lpy</w:t>
-            </w:r>
-            <w:r>
-              <w:rPr>
-                <w:noProof/>
-                <w:webHidden/>
-              </w:rPr>
-              <w:tab/>
-            </w:r>
-            <w:r>
-              <w:rPr>
-                <w:noProof/>
-                <w:webHidden/>
-              </w:rPr>
-              <w:fldChar w:fldCharType="begin"/>
-            </w:r>
-            <w:r>
-              <w:rPr>
-                <w:noProof/>
-                <w:webHidden/>
-              </w:rPr>
-              <w:instrText xml:space="preserve"> PAGEREF _Toc101364073 \h </w:instrText>
-            </w:r>
-            <w:r>
-              <w:rPr>
-                <w:noProof/>
-                <w:webHidden/>
-              </w:rPr>
-            </w:r>
-            <w:r>
-              <w:rPr>
-                <w:noProof/>
-                <w:webHidden/>
-              </w:rPr>
-              <w:fldChar w:fldCharType="separate"/>
-            </w:r>
-            <w:r>
-              <w:rPr>
-                <w:noProof/>
-                <w:webHidden/>
-              </w:rPr>
-              <w:t>14</w:t>
-            </w:r>
-            <w:r>
-              <w:rPr>
-                <w:noProof/>
-                <w:webHidden/>
-              </w:rPr>
-              <w:fldChar w:fldCharType="end"/>
-            </w:r>
-          </w:hyperlink>
-        </w:p>
-        <w:p>
-          <w:pPr>
             <w:pStyle w:val="TOC1"/>
             <w:tabs>
               <w:tab w:val="right" w:leader="dot" w:pos="10456"/>
@@ -777,7 +705,7 @@
               <w:lang w:eastAsia="it-IT"/>
             </w:rPr>
           </w:pPr>
-          <w:hyperlink w:anchor="_Toc101364074" w:history="1">
+          <w:hyperlink w:anchor="_Toc101448011" w:history="1">
             <w:r>
               <w:rPr>
                 <w:rStyle w:val="Hyperlink"/>
@@ -806,7 +734,7 @@
                 <w:noProof/>
                 <w:webHidden/>
               </w:rPr>
-              <w:instrText xml:space="preserve"> PAGEREF _Toc101364074 \h </w:instrText>
+              <w:instrText xml:space="preserve"> PAGEREF _Toc101448011 \h </w:instrText>
             </w:r>
             <w:r>
               <w:rPr>
@@ -826,7 +754,7 @@
                 <w:noProof/>
                 <w:webHidden/>
               </w:rPr>
-              <w:t>16</w:t>
+              <w:t>15</w:t>
             </w:r>
             <w:r>
               <w:rPr>
@@ -859,7 +787,7 @@
           <w:lang w:val="en-GB"/>
         </w:rPr>
       </w:pPr>
-      <w:bookmarkStart w:id="0" w:name="_Toc101364064"/>
+      <w:bookmarkStart w:id="0" w:name="_Toc101448002"/>
       <w:r>
         <w:rPr>
           <w:rFonts w:asciiTheme="minorHAnsi" w:hAnsiTheme="minorHAnsi" w:cstheme="minorHAnsi"/>
@@ -897,7 +825,7 @@
           <w:color w:val="000000" w:themeColor="text1"/>
         </w:rPr>
       </w:pPr>
-      <w:bookmarkStart w:id="1" w:name="_Toc101364065"/>
+      <w:bookmarkStart w:id="1" w:name="_Toc101448003"/>
       <w:r>
         <w:rPr>
           <w:rFonts w:asciiTheme="minorHAnsi" w:hAnsiTheme="minorHAnsi" w:cstheme="minorHAnsi"/>
@@ -1035,7 +963,7 @@
           <w:lang w:val="en-GB"/>
         </w:rPr>
       </w:pPr>
-      <w:bookmarkStart w:id="2" w:name="_Toc101364066"/>
+      <w:bookmarkStart w:id="2" w:name="_Toc101448004"/>
       <w:r>
         <w:rPr>
           <w:rFonts w:asciiTheme="minorHAnsi" w:hAnsiTheme="minorHAnsi" w:cstheme="minorHAnsi"/>
@@ -1519,7 +1447,7 @@
           <w:lang w:val="en-GB"/>
         </w:rPr>
       </w:pPr>
-      <w:bookmarkStart w:id="3" w:name="_Toc101364067"/>
+      <w:bookmarkStart w:id="3" w:name="_Toc101448005"/>
       <w:r>
         <w:rPr>
           <w:rFonts w:asciiTheme="minorHAnsi" w:hAnsiTheme="minorHAnsi" w:cstheme="minorHAnsi"/>
@@ -1836,7 +1764,7 @@
           <w:lang w:val="en-GB"/>
         </w:rPr>
       </w:pPr>
-      <w:bookmarkStart w:id="4" w:name="_Toc101364068"/>
+      <w:bookmarkStart w:id="4" w:name="_Toc101448006"/>
       <w:r>
         <w:rPr>
           <w:rFonts w:asciiTheme="minorHAnsi" w:hAnsiTheme="minorHAnsi" w:cstheme="minorHAnsi"/>
@@ -2028,7 +1956,7 @@
           <w:lang w:val="en-GB"/>
         </w:rPr>
       </w:pPr>
-      <w:bookmarkStart w:id="5" w:name="_Toc101364069"/>
+      <w:bookmarkStart w:id="5" w:name="_Toc101448007"/>
       <w:r>
         <w:rPr>
           <w:rFonts w:asciiTheme="minorHAnsi" w:hAnsiTheme="minorHAnsi" w:cstheme="minorHAnsi"/>
@@ -2455,7 +2383,7 @@
           <w:lang w:val="en-GB"/>
         </w:rPr>
       </w:pPr>
-      <w:bookmarkStart w:id="6" w:name="_Toc101364070"/>
+      <w:bookmarkStart w:id="6" w:name="_Toc101448008"/>
       <w:r>
         <w:rPr>
           <w:rFonts w:asciiTheme="minorHAnsi" w:hAnsiTheme="minorHAnsi" w:cstheme="minorHAnsi"/>
@@ -2478,7 +2406,7 @@
         </w:rPr>
       </w:pPr>
       <w:bookmarkStart w:id="7" w:name="_Hlk100845661"/>
-      <w:bookmarkStart w:id="8" w:name="_Toc101364071"/>
+      <w:bookmarkStart w:id="8" w:name="_Toc101448009"/>
       <w:r>
         <w:rPr>
           <w:rFonts w:asciiTheme="minorHAnsi" w:hAnsiTheme="minorHAnsi" w:cstheme="minorHAnsi"/>
@@ -2992,8 +2920,8 @@
                                 <w:lang w:val="en-GB"/>
                               </w:rPr>
                             </w:pPr>
-                            <w:bookmarkStart w:id="11" w:name="_Ref101356531"/>
-                            <w:bookmarkStart w:id="12" w:name="_Ref101364103"/>
+                            <w:bookmarkStart w:id="10" w:name="_Ref101356531"/>
+                            <w:bookmarkStart w:id="11" w:name="_Ref101364103"/>
                             <w:r>
                               <w:rPr>
                                 <w:lang w:val="en-GB"/>
@@ -3022,28 +2950,28 @@
                             <w:r>
                               <w:fldChar w:fldCharType="end"/>
                             </w:r>
+                            <w:bookmarkEnd w:id="10"/>
+                            <w:r>
+                              <w:rPr>
+                                <w:lang w:val="en-GB"/>
+                              </w:rPr>
+                              <w:t xml:space="preserve">:  percentage of mixed buds and vegetative buds in </w:t>
+                            </w:r>
+                            <w:proofErr w:type="spellStart"/>
+                            <w:r>
+                              <w:rPr>
+                                <w:lang w:val="en-GB"/>
+                              </w:rPr>
+                              <w:t>sylleptic</w:t>
+                            </w:r>
+                            <w:proofErr w:type="spellEnd"/>
+                            <w:r>
+                              <w:rPr>
+                                <w:lang w:val="en-GB"/>
+                              </w:rPr>
+                              <w:t xml:space="preserve"> shoots.</w:t>
+                            </w:r>
                             <w:bookmarkEnd w:id="11"/>
-                            <w:r>
-                              <w:rPr>
-                                <w:lang w:val="en-GB"/>
-                              </w:rPr>
-                              <w:t xml:space="preserve">:  percentage of mixed buds and vegetative buds in </w:t>
-                            </w:r>
-                            <w:proofErr w:type="spellStart"/>
-                            <w:r>
-                              <w:rPr>
-                                <w:lang w:val="en-GB"/>
-                              </w:rPr>
-                              <w:t>sylleptic</w:t>
-                            </w:r>
-                            <w:proofErr w:type="spellEnd"/>
-                            <w:r>
-                              <w:rPr>
-                                <w:lang w:val="en-GB"/>
-                              </w:rPr>
-                              <w:t xml:space="preserve"> shoots.</w:t>
-                            </w:r>
-                            <w:bookmarkEnd w:id="12"/>
                           </w:p>
                         </w:txbxContent>
                       </wps:txbx>
@@ -3479,7 +3407,7 @@
                                 <w:lang w:val="en-GB"/>
                               </w:rPr>
                             </w:pPr>
-                            <w:bookmarkStart w:id="15" w:name="_Ref101354597"/>
+                            <w:bookmarkStart w:id="12" w:name="_Ref101354597"/>
                             <w:r>
                               <w:rPr>
                                 <w:lang w:val="en-GB"/>
@@ -3508,7 +3436,7 @@
                             <w:r>
                               <w:fldChar w:fldCharType="end"/>
                             </w:r>
-                            <w:bookmarkEnd w:id="15"/>
+                            <w:bookmarkEnd w:id="12"/>
                             <w:r>
                               <w:rPr>
                                 <w:lang w:val="en-GB"/>
@@ -3971,7 +3899,7 @@
                                 <w:lang w:val="en-GB"/>
                               </w:rPr>
                             </w:pPr>
-                            <w:bookmarkStart w:id="17" w:name="_Ref101354652"/>
+                            <w:bookmarkStart w:id="13" w:name="_Ref101354652"/>
                             <w:r>
                               <w:rPr>
                                 <w:lang w:val="en-GB"/>
@@ -4000,7 +3928,7 @@
                             <w:r>
                               <w:fldChar w:fldCharType="end"/>
                             </w:r>
-                            <w:bookmarkEnd w:id="17"/>
+                            <w:bookmarkEnd w:id="13"/>
                             <w:r>
                               <w:rPr>
                                 <w:lang w:val="en-GB"/>
@@ -4307,7 +4235,7 @@
                                 <w:lang w:val="en-GB"/>
                               </w:rPr>
                             </w:pPr>
-                            <w:bookmarkStart w:id="19" w:name="_Ref101354680"/>
+                            <w:bookmarkStart w:id="14" w:name="_Ref101354680"/>
                             <w:r>
                               <w:rPr>
                                 <w:lang w:val="en-GB"/>
@@ -4336,7 +4264,7 @@
                             <w:r>
                               <w:fldChar w:fldCharType="end"/>
                             </w:r>
-                            <w:bookmarkEnd w:id="19"/>
+                            <w:bookmarkEnd w:id="14"/>
                             <w:r>
                               <w:rPr>
                                 <w:lang w:val="en-GB"/>
@@ -4676,7 +4604,7 @@
                                 <w:lang w:val="en-GB"/>
                               </w:rPr>
                             </w:pPr>
-                            <w:bookmarkStart w:id="21" w:name="_Ref101354717"/>
+                            <w:bookmarkStart w:id="15" w:name="_Ref101354717"/>
                             <w:r>
                               <w:rPr>
                                 <w:lang w:val="en-GB"/>
@@ -4705,7 +4633,7 @@
                             <w:r>
                               <w:fldChar w:fldCharType="end"/>
                             </w:r>
-                            <w:bookmarkEnd w:id="21"/>
+                            <w:bookmarkEnd w:id="15"/>
                             <w:r>
                               <w:rPr>
                                 <w:lang w:val="en-GB"/>
@@ -5465,7 +5393,7 @@
                                 <w:lang w:val="en-GB"/>
                               </w:rPr>
                             </w:pPr>
-                            <w:bookmarkStart w:id="23" w:name="_Ref101354886"/>
+                            <w:bookmarkStart w:id="16" w:name="_Ref101354886"/>
                             <w:r>
                               <w:rPr>
                                 <w:lang w:val="en-GB"/>
@@ -5494,7 +5422,7 @@
                             <w:r>
                               <w:fldChar w:fldCharType="end"/>
                             </w:r>
-                            <w:bookmarkEnd w:id="23"/>
+                            <w:bookmarkEnd w:id="16"/>
                             <w:r>
                               <w:rPr>
                                 <w:lang w:val="en-GB"/>
@@ -5965,7 +5893,7 @@
                                 <w:lang w:val="en-GB"/>
                               </w:rPr>
                             </w:pPr>
-                            <w:bookmarkStart w:id="25" w:name="_Ref101355794"/>
+                            <w:bookmarkStart w:id="17" w:name="_Ref101355794"/>
                             <w:r>
                               <w:rPr>
                                 <w:lang w:val="en-GB"/>
@@ -5994,7 +5922,7 @@
                             <w:r>
                               <w:fldChar w:fldCharType="end"/>
                             </w:r>
-                            <w:bookmarkEnd w:id="25"/>
+                            <w:bookmarkEnd w:id="17"/>
                             <w:r>
                               <w:rPr>
                                 <w:lang w:val="en-GB"/>
@@ -6538,7 +6466,7 @@
                                 <w:lang w:val="en-GB"/>
                               </w:rPr>
                             </w:pPr>
-                            <w:bookmarkStart w:id="27" w:name="_Ref101355797"/>
+                            <w:bookmarkStart w:id="18" w:name="_Ref101355797"/>
                             <w:r>
                               <w:rPr>
                                 <w:lang w:val="en-GB"/>
@@ -6567,7 +6495,7 @@
                             <w:r>
                               <w:fldChar w:fldCharType="end"/>
                             </w:r>
-                            <w:bookmarkEnd w:id="27"/>
+                            <w:bookmarkEnd w:id="18"/>
                             <w:r>
                               <w:rPr>
                                 <w:lang w:val="en-GB"/>
@@ -7138,7 +7066,7 @@
                                 <w:lang w:val="en-GB"/>
                               </w:rPr>
                             </w:pPr>
-                            <w:bookmarkStart w:id="29" w:name="_Ref101356081"/>
+                            <w:bookmarkStart w:id="19" w:name="_Ref101356081"/>
                             <w:r>
                               <w:rPr>
                                 <w:lang w:val="en-GB"/>
@@ -7167,7 +7095,7 @@
                             <w:r>
                               <w:fldChar w:fldCharType="end"/>
                             </w:r>
-                            <w:bookmarkEnd w:id="29"/>
+                            <w:bookmarkEnd w:id="19"/>
                             <w:r>
                               <w:rPr>
                                 <w:lang w:val="en-GB"/>
@@ -7526,7 +7454,7 @@
                                 <w:lang w:val="en-GB"/>
                               </w:rPr>
                             </w:pPr>
-                            <w:bookmarkStart w:id="31" w:name="_Ref101356236"/>
+                            <w:bookmarkStart w:id="20" w:name="_Ref101356236"/>
                             <w:r>
                               <w:rPr>
                                 <w:lang w:val="en-GB"/>
@@ -7555,7 +7483,7 @@
                             <w:r>
                               <w:fldChar w:fldCharType="end"/>
                             </w:r>
-                            <w:bookmarkEnd w:id="31"/>
+                            <w:bookmarkEnd w:id="20"/>
                             <w:r>
                               <w:rPr>
                                 <w:lang w:val="en-GB"/>
@@ -7923,7 +7851,7 @@
           <w:lang w:val="en-GB"/>
         </w:rPr>
       </w:pPr>
-      <w:bookmarkStart w:id="33" w:name="_Toc101364072"/>
+      <w:bookmarkStart w:id="21" w:name="_Toc101448010"/>
       <w:r>
         <w:rPr>
           <w:rFonts w:asciiTheme="minorHAnsi" w:hAnsiTheme="minorHAnsi" w:cstheme="minorHAnsi"/>
@@ -7933,7 +7861,7 @@
         <w:lastRenderedPageBreak/>
         <w:t>GLMs</w:t>
       </w:r>
-      <w:bookmarkEnd w:id="33"/>
+      <w:bookmarkEnd w:id="21"/>
     </w:p>
     <w:p>
       <w:pPr>
@@ -7993,7 +7921,7 @@
                                 <w:lang w:val="en-GB"/>
                               </w:rPr>
                             </w:pPr>
-                            <w:bookmarkStart w:id="34" w:name="_Ref101356312"/>
+                            <w:bookmarkStart w:id="22" w:name="_Ref101356312"/>
                             <w:r>
                               <w:rPr>
                                 <w:lang w:val="en-GB"/>
@@ -8022,7 +7950,7 @@
                             <w:r>
                               <w:fldChar w:fldCharType="end"/>
                             </w:r>
-                            <w:bookmarkEnd w:id="34"/>
+                            <w:bookmarkEnd w:id="22"/>
                             <w:r>
                               <w:rPr>
                                 <w:lang w:val="en-GB"/>
@@ -8977,7 +8905,7 @@
                                 <w:lang w:val="en-GB"/>
                               </w:rPr>
                             </w:pPr>
-                            <w:bookmarkStart w:id="36" w:name="_Ref101356355"/>
+                            <w:bookmarkStart w:id="23" w:name="_Ref101356355"/>
                             <w:r>
                               <w:rPr>
                                 <w:lang w:val="en-GB"/>
@@ -9006,7 +8934,7 @@
                             <w:r>
                               <w:fldChar w:fldCharType="end"/>
                             </w:r>
-                            <w:bookmarkEnd w:id="36"/>
+                            <w:bookmarkEnd w:id="23"/>
                             <w:r>
                               <w:rPr>
                                 <w:lang w:val="en-GB"/>
@@ -9306,7 +9234,7 @@
                                 <w:lang w:val="en-GB"/>
                               </w:rPr>
                             </w:pPr>
-                            <w:bookmarkStart w:id="38" w:name="_Ref101356421"/>
+                            <w:bookmarkStart w:id="24" w:name="_Ref101356421"/>
                             <w:r>
                               <w:rPr>
                                 <w:lang w:val="en-GB"/>
@@ -9335,7 +9263,7 @@
                             <w:r>
                               <w:fldChar w:fldCharType="end"/>
                             </w:r>
-                            <w:bookmarkEnd w:id="38"/>
+                            <w:bookmarkEnd w:id="24"/>
                             <w:r>
                               <w:rPr>
                                 <w:lang w:val="en-GB"/>
@@ -9826,7 +9754,7 @@
                                 <w:lang w:val="en-GB"/>
                               </w:rPr>
                             </w:pPr>
-                            <w:bookmarkStart w:id="40" w:name="_Ref101356470"/>
+                            <w:bookmarkStart w:id="25" w:name="_Ref101356470"/>
                             <w:r>
                               <w:rPr>
                                 <w:lang w:val="en-GB"/>
@@ -9855,7 +9783,7 @@
                             <w:r>
                               <w:fldChar w:fldCharType="end"/>
                             </w:r>
-                            <w:bookmarkEnd w:id="40"/>
+                            <w:bookmarkEnd w:id="25"/>
                             <w:r>
                               <w:rPr>
                                 <w:lang w:val="en-GB"/>
@@ -10576,7 +10504,7 @@
                                 <w:lang w:val="en-GB"/>
                               </w:rPr>
                             </w:pPr>
-                            <w:bookmarkStart w:id="42" w:name="_Ref101356597"/>
+                            <w:bookmarkStart w:id="26" w:name="_Ref101356597"/>
                             <w:r>
                               <w:rPr>
                                 <w:lang w:val="en-GB"/>
@@ -10605,7 +10533,7 @@
                             <w:r>
                               <w:fldChar w:fldCharType="end"/>
                             </w:r>
-                            <w:bookmarkEnd w:id="42"/>
+                            <w:bookmarkEnd w:id="26"/>
                             <w:r>
                               <w:rPr>
                                 <w:lang w:val="en-GB"/>
@@ -10966,7 +10894,7 @@
                                 <w:lang w:val="en-GB"/>
                               </w:rPr>
                             </w:pPr>
-                            <w:bookmarkStart w:id="44" w:name="_Ref101356653"/>
+                            <w:bookmarkStart w:id="27" w:name="_Ref101356653"/>
                             <w:r>
                               <w:rPr>
                                 <w:lang w:val="en-GB"/>
@@ -10995,7 +10923,7 @@
                             <w:r>
                               <w:fldChar w:fldCharType="end"/>
                             </w:r>
-                            <w:bookmarkEnd w:id="44"/>
+                            <w:bookmarkEnd w:id="27"/>
                             <w:r>
                               <w:rPr>
                                 <w:lang w:val="en-GB"/>
@@ -11537,7 +11465,7 @@
                                 <w:lang w:val="en-GB"/>
                               </w:rPr>
                             </w:pPr>
-                            <w:bookmarkStart w:id="46" w:name="_Ref101356676"/>
+                            <w:bookmarkStart w:id="28" w:name="_Ref101356676"/>
                             <w:r>
                               <w:rPr>
                                 <w:lang w:val="en-GB"/>
@@ -11566,7 +11494,7 @@
                             <w:r>
                               <w:fldChar w:fldCharType="end"/>
                             </w:r>
-                            <w:bookmarkEnd w:id="46"/>
+                            <w:bookmarkEnd w:id="28"/>
                             <w:r>
                               <w:rPr>
                                 <w:lang w:val="en-GB"/>
@@ -11912,65 +11840,396 @@
     <w:p>
       <w:pPr>
         <w:rPr>
-          <w:b/>
-          <w:bCs/>
-          <w:lang w:val="en-GB"/>
-        </w:rPr>
-      </w:pPr>
-      <w:r>
-        <w:rPr>
-          <w:lang w:val="en-GB"/>
-        </w:rPr>
-        <w:t xml:space="preserve">This box is </w:t>
-      </w:r>
-      <w:r>
-        <w:rPr>
-          <w:lang w:val="en-GB"/>
-        </w:rPr>
-        <w:t>not done yet</w:t>
-      </w:r>
-      <w:r>
-        <w:rPr>
-          <w:lang w:val="en-GB"/>
-        </w:rPr>
-        <w:sym w:font="Wingdings" w:char="F0E0"/>
-      </w:r>
-      <w:r>
-        <w:rPr>
-          <w:lang w:val="en-GB"/>
-        </w:rPr>
-        <w:t xml:space="preserve"> </w:t>
-      </w:r>
-      <w:r>
-        <w:rPr>
-          <w:b/>
-          <w:bCs/>
-          <w:highlight w:val="yellow"/>
-          <w:lang w:val="en-GB"/>
-        </w:rPr>
-        <w:t>to</w:t>
-      </w:r>
-      <w:r>
-        <w:rPr>
-          <w:b/>
-          <w:bCs/>
-          <w:highlight w:val="yellow"/>
-          <w:lang w:val="en-GB"/>
-        </w:rPr>
-        <w:t>-</w:t>
-      </w:r>
-      <w:r>
-        <w:rPr>
-          <w:b/>
-          <w:bCs/>
-          <w:highlight w:val="yellow"/>
-          <w:lang w:val="en-GB"/>
-        </w:rPr>
-        <w:t>do list.</w:t>
+          <w:lang w:val="en-GB"/>
+        </w:rPr>
+      </w:pPr>
+      <w:r>
+        <w:rPr>
+          <w:noProof/>
+        </w:rPr>
+        <w:drawing>
+          <wp:anchor distT="0" distB="0" distL="114300" distR="114300" simplePos="0" relativeHeight="251797504" behindDoc="0" locked="0" layoutInCell="1" allowOverlap="1" wp14:anchorId="5BA909B6" wp14:editId="7EE66913">
+            <wp:simplePos x="0" y="0"/>
+            <wp:positionH relativeFrom="margin">
+              <wp:align>center</wp:align>
+            </wp:positionH>
+            <wp:positionV relativeFrom="paragraph">
+              <wp:posOffset>246200</wp:posOffset>
+            </wp:positionV>
+            <wp:extent cx="3600000" cy="2700490"/>
+            <wp:effectExtent l="0" t="0" r="635" b="5080"/>
+            <wp:wrapTopAndBottom/>
+            <wp:docPr id="50" name="Picture 50" descr="Chart&#10;&#10;Description automatically generated"/>
+            <wp:cNvGraphicFramePr>
+              <a:graphicFrameLocks xmlns:a="http://schemas.openxmlformats.org/drawingml/2006/main" noChangeAspect="1"/>
+            </wp:cNvGraphicFramePr>
+            <a:graphic xmlns:a="http://schemas.openxmlformats.org/drawingml/2006/main">
+              <a:graphicData uri="http://schemas.openxmlformats.org/drawingml/2006/picture">
+                <pic:pic xmlns:pic="http://schemas.openxmlformats.org/drawingml/2006/picture">
+                  <pic:nvPicPr>
+                    <pic:cNvPr id="50" name="Picture 50" descr="Chart&#10;&#10;Description automatically generated"/>
+                    <pic:cNvPicPr>
+                      <a:picLocks noChangeAspect="1" noChangeArrowheads="1"/>
+                    </pic:cNvPicPr>
+                  </pic:nvPicPr>
+                  <pic:blipFill>
+                    <a:blip r:embed="rId27" cstate="print">
+                      <a:extLst>
+                        <a:ext uri="{28A0092B-C50C-407E-A947-70E740481C1C}">
+                          <a14:useLocalDpi xmlns:a14="http://schemas.microsoft.com/office/drawing/2010/main" val="0"/>
+                        </a:ext>
+                      </a:extLst>
+                    </a:blip>
+                    <a:srcRect/>
+                    <a:stretch>
+                      <a:fillRect/>
+                    </a:stretch>
+                  </pic:blipFill>
+                  <pic:spPr bwMode="auto">
+                    <a:xfrm>
+                      <a:off x="0" y="0"/>
+                      <a:ext cx="3600000" cy="2700490"/>
+                    </a:xfrm>
+                    <a:prstGeom prst="rect">
+                      <a:avLst/>
+                    </a:prstGeom>
+                    <a:noFill/>
+                    <a:ln>
+                      <a:noFill/>
+                    </a:ln>
+                  </pic:spPr>
+                </pic:pic>
+              </a:graphicData>
+            </a:graphic>
+            <wp14:sizeRelH relativeFrom="margin">
+              <wp14:pctWidth>0</wp14:pctWidth>
+            </wp14:sizeRelH>
+            <wp14:sizeRelV relativeFrom="margin">
+              <wp14:pctHeight>0</wp14:pctHeight>
+            </wp14:sizeRelV>
+          </wp:anchor>
+        </w:drawing>
+      </w:r>
+      <w:r>
+        <w:rPr>
+          <w:noProof/>
+        </w:rPr>
+        <mc:AlternateContent>
+          <mc:Choice Requires="wps">
+            <w:drawing>
+              <wp:anchor distT="0" distB="0" distL="114300" distR="114300" simplePos="0" relativeHeight="251796480" behindDoc="0" locked="0" layoutInCell="1" allowOverlap="1" wp14:anchorId="6859F590" wp14:editId="5E2E724C">
+                <wp:simplePos x="0" y="0"/>
+                <wp:positionH relativeFrom="column">
+                  <wp:posOffset>1522730</wp:posOffset>
+                </wp:positionH>
+                <wp:positionV relativeFrom="paragraph">
+                  <wp:posOffset>3075305</wp:posOffset>
+                </wp:positionV>
+                <wp:extent cx="3599815" cy="635"/>
+                <wp:effectExtent l="0" t="0" r="0" b="0"/>
+                <wp:wrapTopAndBottom/>
+                <wp:docPr id="49" name="Text Box 49"/>
+                <wp:cNvGraphicFramePr/>
+                <a:graphic xmlns:a="http://schemas.openxmlformats.org/drawingml/2006/main">
+                  <a:graphicData uri="http://schemas.microsoft.com/office/word/2010/wordprocessingShape">
+                    <wps:wsp>
+                      <wps:cNvSpPr txBox="1"/>
+                      <wps:spPr>
+                        <a:xfrm>
+                          <a:off x="0" y="0"/>
+                          <a:ext cx="3599815" cy="635"/>
+                        </a:xfrm>
+                        <a:prstGeom prst="rect">
+                          <a:avLst/>
+                        </a:prstGeom>
+                        <a:solidFill>
+                          <a:prstClr val="white"/>
+                        </a:solidFill>
+                        <a:ln>
+                          <a:noFill/>
+                        </a:ln>
+                      </wps:spPr>
+                      <wps:txbx>
+                        <w:txbxContent>
+                          <w:p>
+                            <w:pPr>
+                              <w:pStyle w:val="Caption"/>
+                              <w:rPr>
+                                <w:noProof/>
+                                <w:lang w:val="en-GB"/>
+                              </w:rPr>
+                            </w:pPr>
+                            <w:bookmarkStart w:id="29" w:name="_Ref101446384"/>
+                            <w:r>
+                              <w:rPr>
+                                <w:lang w:val="en-GB"/>
+                              </w:rPr>
+                              <w:t xml:space="preserve">Figure </w:t>
+                            </w:r>
+                            <w:r>
+                              <w:fldChar w:fldCharType="begin"/>
+                            </w:r>
+                            <w:r>
+                              <w:rPr>
+                                <w:lang w:val="en-GB"/>
+                              </w:rPr>
+                              <w:instrText xml:space="preserve"> SEQ Figure \* ARABIC </w:instrText>
+                            </w:r>
+                            <w:r>
+                              <w:fldChar w:fldCharType="separate"/>
+                            </w:r>
+                            <w:r>
+                              <w:rPr>
+                                <w:noProof/>
+                                <w:lang w:val="en-GB"/>
+                              </w:rPr>
+                              <w:t>18</w:t>
+                            </w:r>
+                            <w:r>
+                              <w:fldChar w:fldCharType="end"/>
+                            </w:r>
+                            <w:bookmarkEnd w:id="29"/>
+                            <w:r>
+                              <w:rPr>
+                                <w:lang w:val="en-GB"/>
+                              </w:rPr>
+                              <w:t xml:space="preserve">: </w:t>
+                            </w:r>
+                            <w:proofErr w:type="spellStart"/>
+                            <w:r>
+                              <w:rPr>
+                                <w:lang w:val="en-GB"/>
+                              </w:rPr>
+                              <w:t>Relationshio</w:t>
+                            </w:r>
+                            <w:proofErr w:type="spellEnd"/>
+                            <w:r>
+                              <w:rPr>
+                                <w:lang w:val="en-GB"/>
+                              </w:rPr>
+                              <w:t xml:space="preserve"> between new nodes and distance from median node. in </w:t>
+                            </w:r>
+                            <w:proofErr w:type="spellStart"/>
+                            <w:r>
+                              <w:rPr>
+                                <w:lang w:val="en-GB"/>
+                              </w:rPr>
+                              <w:t>Sylleptic</w:t>
+                            </w:r>
+                            <w:proofErr w:type="spellEnd"/>
+                            <w:r>
+                              <w:rPr>
+                                <w:lang w:val="en-GB"/>
+                              </w:rPr>
+                              <w:t xml:space="preserve"> shoots</w:t>
+                            </w:r>
+                            <w:r>
+                              <w:rPr>
+                                <w:lang w:val="en-GB"/>
+                              </w:rPr>
+                              <w:t>. y=3.36+0.17x (R</w:t>
+                            </w:r>
+                            <w:r>
+                              <w:rPr>
+                                <w:vertAlign w:val="superscript"/>
+                                <w:lang w:val="en-GB"/>
+                              </w:rPr>
+                              <w:t>2</w:t>
+                            </w:r>
+                            <w:r>
+                              <w:rPr>
+                                <w:lang w:val="en-GB"/>
+                              </w:rPr>
+                              <w:t>=0.02; p&lt;0.005)</w:t>
+                            </w:r>
+                          </w:p>
+                        </w:txbxContent>
+                      </wps:txbx>
+                      <wps:bodyPr rot="0" spcFirstLastPara="0" vertOverflow="overflow" horzOverflow="overflow" vert="horz" wrap="square" lIns="0" tIns="0" rIns="0" bIns="0" numCol="1" spcCol="0" rtlCol="0" fromWordArt="0" anchor="t" anchorCtr="0" forceAA="0" compatLnSpc="1">
+                        <a:prstTxWarp prst="textNoShape">
+                          <a:avLst/>
+                        </a:prstTxWarp>
+                        <a:spAutoFit/>
+                      </wps:bodyPr>
+                    </wps:wsp>
+                  </a:graphicData>
+                </a:graphic>
+              </wp:anchor>
+            </w:drawing>
+          </mc:Choice>
+          <mc:Fallback>
+            <w:pict>
+              <v:shapetype w14:anchorId="6859F590" id="_x0000_t202" coordsize="21600,21600" o:spt="202" path="m,l,21600r21600,l21600,xe">
+                <v:stroke joinstyle="miter"/>
+                <v:path gradientshapeok="t" o:connecttype="rect"/>
+              </v:shapetype>
+              <v:shape id="Text Box 49" o:spid="_x0000_s1044" type="#_x0000_t202" style="position:absolute;margin-left:119.9pt;margin-top:242.15pt;width:283.45pt;height:.05pt;z-index:251796480;visibility:visible;mso-wrap-style:square;mso-wrap-distance-left:9pt;mso-wrap-distance-top:0;mso-wrap-distance-right:9pt;mso-wrap-distance-bottom:0;mso-position-horizontal:absolute;mso-position-horizontal-relative:text;mso-position-vertical:absolute;mso-position-vertical-relative:text;v-text-anchor:top" o:gfxdata="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" stroked="f">
+                <v:textbox style="mso-fit-shape-to-text:t" inset="0,0,0,0">
+                  <w:txbxContent>
+                    <w:p>
+                      <w:pPr>
+                        <w:pStyle w:val="Caption"/>
+                        <w:rPr>
+                          <w:noProof/>
+                          <w:lang w:val="en-GB"/>
+                        </w:rPr>
+                      </w:pPr>
+                      <w:bookmarkStart w:id="30" w:name="_Ref101446384"/>
+                      <w:r>
+                        <w:rPr>
+                          <w:lang w:val="en-GB"/>
+                        </w:rPr>
+                        <w:t xml:space="preserve">Figure </w:t>
+                      </w:r>
+                      <w:r>
+                        <w:fldChar w:fldCharType="begin"/>
+                      </w:r>
+                      <w:r>
+                        <w:rPr>
+                          <w:lang w:val="en-GB"/>
+                        </w:rPr>
+                        <w:instrText xml:space="preserve"> SEQ Figure \* ARABIC </w:instrText>
+                      </w:r>
+                      <w:r>
+                        <w:fldChar w:fldCharType="separate"/>
+                      </w:r>
+                      <w:r>
+                        <w:rPr>
+                          <w:noProof/>
+                          <w:lang w:val="en-GB"/>
+                        </w:rPr>
+                        <w:t>18</w:t>
+                      </w:r>
+                      <w:r>
+                        <w:fldChar w:fldCharType="end"/>
+                      </w:r>
+                      <w:bookmarkEnd w:id="30"/>
+                      <w:r>
+                        <w:rPr>
+                          <w:lang w:val="en-GB"/>
+                        </w:rPr>
+                        <w:t xml:space="preserve">: </w:t>
+                      </w:r>
+                      <w:proofErr w:type="spellStart"/>
+                      <w:r>
+                        <w:rPr>
+                          <w:lang w:val="en-GB"/>
+                        </w:rPr>
+                        <w:t>Relationshio</w:t>
+                      </w:r>
+                      <w:proofErr w:type="spellEnd"/>
+                      <w:r>
+                        <w:rPr>
+                          <w:lang w:val="en-GB"/>
+                        </w:rPr>
+                        <w:t xml:space="preserve"> between new nodes and distance from median node. in </w:t>
+                      </w:r>
+                      <w:proofErr w:type="spellStart"/>
+                      <w:r>
+                        <w:rPr>
+                          <w:lang w:val="en-GB"/>
+                        </w:rPr>
+                        <w:t>Sylleptic</w:t>
+                      </w:r>
+                      <w:proofErr w:type="spellEnd"/>
+                      <w:r>
+                        <w:rPr>
+                          <w:lang w:val="en-GB"/>
+                        </w:rPr>
+                        <w:t xml:space="preserve"> shoots</w:t>
+                      </w:r>
+                      <w:r>
+                        <w:rPr>
+                          <w:lang w:val="en-GB"/>
+                        </w:rPr>
+                        <w:t>. y=3.36+0.17x (R</w:t>
+                      </w:r>
+                      <w:r>
+                        <w:rPr>
+                          <w:vertAlign w:val="superscript"/>
+                          <w:lang w:val="en-GB"/>
+                        </w:rPr>
+                        <w:t>2</w:t>
+                      </w:r>
+                      <w:r>
+                        <w:rPr>
+                          <w:lang w:val="en-GB"/>
+                        </w:rPr>
+                        <w:t>=0.02; p&lt;0.005)</w:t>
+                      </w:r>
+                    </w:p>
+                  </w:txbxContent>
+                </v:textbox>
+                <w10:wrap type="topAndBottom"/>
+              </v:shape>
+            </w:pict>
+          </mc:Fallback>
+        </mc:AlternateContent>
+      </w:r>
+      <w:r>
+        <w:rPr>
+          <w:lang w:val="en-GB"/>
+        </w:rPr>
+        <w:t>Number of nodes of new shoots was related to distance from median node (</w:t>
+      </w:r>
+      <w:r>
+        <w:rPr>
+          <w:lang w:val="en-GB"/>
+        </w:rPr>
+        <w:fldChar w:fldCharType="begin"/>
+      </w:r>
+      <w:r>
+        <w:rPr>
+          <w:lang w:val="en-GB"/>
+        </w:rPr>
+        <w:instrText xml:space="preserve"> REF _Ref101446384 \h </w:instrText>
+      </w:r>
+      <w:r>
+        <w:rPr>
+          <w:lang w:val="en-GB"/>
+        </w:rPr>
+      </w:r>
+      <w:r>
+        <w:rPr>
+          <w:lang w:val="en-GB"/>
+        </w:rPr>
+        <w:fldChar w:fldCharType="separate"/>
+      </w:r>
+      <w:r>
+        <w:rPr>
+          <w:lang w:val="en-GB"/>
+        </w:rPr>
+        <w:t xml:space="preserve">Figure </w:t>
+      </w:r>
+      <w:r>
+        <w:rPr>
+          <w:noProof/>
+          <w:lang w:val="en-GB"/>
+        </w:rPr>
+        <w:t>18</w:t>
+      </w:r>
+      <w:r>
+        <w:rPr>
+          <w:lang w:val="en-GB"/>
+        </w:rPr>
+        <w:fldChar w:fldCharType="end"/>
+      </w:r>
+      <w:r>
+        <w:rPr>
+          <w:lang w:val="en-GB"/>
+        </w:rPr>
+        <w:t>).</w:t>
       </w:r>
     </w:p>
     <w:p>
       <w:pPr>
+        <w:rPr>
+          <w:lang w:val="en-GB"/>
+        </w:rPr>
+      </w:pPr>
+    </w:p>
+    <w:p>
+      <w:pPr>
         <w:pStyle w:val="Heading4"/>
         <w:rPr>
           <w:color w:val="000000" w:themeColor="text1"/>
@@ -11982,6 +12241,7 @@
           <w:color w:val="000000" w:themeColor="text1"/>
           <w:lang w:val="en-GB"/>
         </w:rPr>
+        <w:lastRenderedPageBreak/>
         <w:t>Box</w:t>
       </w:r>
       <w:r>
@@ -12103,7 +12363,7 @@
                                 <w:lang w:val="en-GB"/>
                               </w:rPr>
                             </w:pPr>
-                            <w:bookmarkStart w:id="48" w:name="_Ref101356720"/>
+                            <w:bookmarkStart w:id="31" w:name="_Ref101356720"/>
                             <w:r>
                               <w:rPr>
                                 <w:lang w:val="en-GB"/>
@@ -12132,7 +12392,7 @@
                             <w:r>
                               <w:fldChar w:fldCharType="end"/>
                             </w:r>
-                            <w:bookmarkEnd w:id="48"/>
+                            <w:bookmarkEnd w:id="31"/>
                             <w:r>
                               <w:rPr>
                                 <w:lang w:val="en-GB"/>
@@ -12286,7 +12546,7 @@
                     <pic:cNvPicPr/>
                   </pic:nvPicPr>
                   <pic:blipFill>
-                    <a:blip r:embed="rId27">
+                    <a:blip r:embed="rId28">
                       <a:extLst>
                         <a:ext uri="{28A0092B-C50C-407E-A947-70E740481C1C}">
                           <a14:useLocalDpi xmlns:a14="http://schemas.microsoft.com/office/drawing/2010/main" val="0"/>
@@ -12429,7 +12689,6 @@
           <w:color w:val="000000" w:themeColor="text1"/>
           <w:lang w:val="en-GB"/>
         </w:rPr>
-        <w:lastRenderedPageBreak/>
         <w:t>Box</w:t>
       </w:r>
       <w:r>
@@ -12530,7 +12789,7 @@
                                 <w:lang w:val="en-GB"/>
                               </w:rPr>
                             </w:pPr>
-                            <w:bookmarkStart w:id="50" w:name="_Ref101356741"/>
+                            <w:bookmarkStart w:id="32" w:name="_Ref101356741"/>
                             <w:r>
                               <w:rPr>
                                 <w:lang w:val="en-GB"/>
@@ -12559,7 +12818,7 @@
                             <w:r>
                               <w:fldChar w:fldCharType="end"/>
                             </w:r>
-                            <w:bookmarkEnd w:id="50"/>
+                            <w:bookmarkEnd w:id="32"/>
                             <w:r>
                               <w:rPr>
                                 <w:lang w:val="en-GB"/>
@@ -12681,7 +12940,7 @@
                     </pic:cNvPicPr>
                   </pic:nvPicPr>
                   <pic:blipFill>
-                    <a:blip r:embed="rId28" cstate="print">
+                    <a:blip r:embed="rId29" cstate="print">
                       <a:extLst>
                         <a:ext uri="{28A0092B-C50C-407E-A947-70E740481C1C}">
                           <a14:useLocalDpi xmlns:a14="http://schemas.microsoft.com/office/drawing/2010/main" val="0"/>
@@ -13045,6 +13304,7 @@
           <w:color w:val="000000" w:themeColor="text1"/>
           <w:lang w:val="en-GB"/>
         </w:rPr>
+        <w:lastRenderedPageBreak/>
         <mc:AlternateContent>
           <mc:Choice Requires="wps">
             <w:drawing>
@@ -13086,7 +13346,7 @@
                             <w:pPr>
                               <w:pStyle w:val="Caption"/>
                             </w:pPr>
-                            <w:bookmarkStart w:id="52" w:name="_Ref101356904"/>
+                            <w:bookmarkStart w:id="33" w:name="_Ref101356904"/>
                             <w:r>
                               <w:rPr>
                                 <w:lang w:val="en-GB"/>
@@ -13115,7 +13375,7 @@
                             <w:r>
                               <w:fldChar w:fldCharType="end"/>
                             </w:r>
-                            <w:bookmarkEnd w:id="52"/>
+                            <w:bookmarkEnd w:id="33"/>
                             <w:r>
                               <w:rPr>
                                 <w:lang w:val="en-GB"/>
@@ -13352,7 +13612,7 @@
                     </pic:cNvPicPr>
                   </pic:nvPicPr>
                   <pic:blipFill>
-                    <a:blip r:embed="rId29" cstate="print">
+                    <a:blip r:embed="rId30" cstate="print">
                       <a:extLst>
                         <a:ext uri="{28A0092B-C50C-407E-A947-70E740481C1C}">
                           <a14:useLocalDpi xmlns:a14="http://schemas.microsoft.com/office/drawing/2010/main" val="0"/>
@@ -13391,19 +13651,12 @@
       </w:r>
       <w:r>
         <w:rPr>
-          <w:lang w:val="en-GB"/>
-        </w:rPr>
-        <w:br w:type="page"/>
-      </w:r>
-      <w:r>
-        <w:rPr>
           <w:rFonts w:asciiTheme="majorHAnsi" w:eastAsiaTheme="majorEastAsia" w:hAnsiTheme="majorHAnsi" w:cstheme="majorBidi"/>
           <w:i/>
           <w:iCs/>
           <w:color w:val="000000" w:themeColor="text1"/>
           <w:lang w:val="en-GB"/>
         </w:rPr>
-        <w:lastRenderedPageBreak/>
         <w:t>Box4_proleptic: do you burst?</w:t>
       </w:r>
     </w:p>
@@ -13413,6 +13666,82 @@
           <w:lang w:val="en-GB"/>
         </w:rPr>
       </w:pPr>
+      <w:r>
+        <w:rPr>
+          <w:b/>
+          <w:bCs/>
+          <w:noProof/>
+        </w:rPr>
+        <w:drawing>
+          <wp:anchor distT="0" distB="0" distL="114300" distR="114300" simplePos="0" relativeHeight="251701248" behindDoc="0" locked="0" layoutInCell="1" allowOverlap="1" wp14:anchorId="00D983F8" wp14:editId="547A49C1">
+            <wp:simplePos x="0" y="0"/>
+            <wp:positionH relativeFrom="margin">
+              <wp:align>center</wp:align>
+            </wp:positionH>
+            <wp:positionV relativeFrom="paragraph">
+              <wp:posOffset>584401</wp:posOffset>
+            </wp:positionV>
+            <wp:extent cx="3600000" cy="3081345"/>
+            <wp:effectExtent l="0" t="0" r="635" b="5080"/>
+            <wp:wrapTopAndBottom/>
+            <wp:docPr id="23" name="Picture 17" descr="Text&#10;&#10;Description automatically generated">
+              <a:extLst xmlns:a="http://schemas.openxmlformats.org/drawingml/2006/main">
+                <a:ext uri="{FF2B5EF4-FFF2-40B4-BE49-F238E27FC236}">
+                  <a16:creationId xmlns:a16="http://schemas.microsoft.com/office/drawing/2014/main" id="{5FA241B9-C37E-460E-9008-0E2FFE708298}"/>
+                </a:ext>
+              </a:extLst>
+            </wp:docPr>
+            <wp:cNvGraphicFramePr>
+              <a:graphicFrameLocks xmlns:a="http://schemas.openxmlformats.org/drawingml/2006/main" noChangeAspect="1"/>
+            </wp:cNvGraphicFramePr>
+            <a:graphic xmlns:a="http://schemas.openxmlformats.org/drawingml/2006/main">
+              <a:graphicData uri="http://schemas.openxmlformats.org/drawingml/2006/picture">
+                <pic:pic xmlns:pic="http://schemas.openxmlformats.org/drawingml/2006/picture">
+                  <pic:nvPicPr>
+                    <pic:cNvPr id="23" name="Picture 17" descr="Text&#10;&#10;Description automatically generated">
+                      <a:extLst>
+                        <a:ext uri="{FF2B5EF4-FFF2-40B4-BE49-F238E27FC236}">
+                          <a16:creationId xmlns:a16="http://schemas.microsoft.com/office/drawing/2014/main" id="{5FA241B9-C37E-460E-9008-0E2FFE708298}"/>
+                        </a:ext>
+                      </a:extLst>
+                    </pic:cNvPr>
+                    <pic:cNvPicPr>
+                      <a:picLocks noChangeAspect="1"/>
+                    </pic:cNvPicPr>
+                  </pic:nvPicPr>
+                  <pic:blipFill>
+                    <a:blip r:embed="rId31" cstate="print">
+                      <a:extLst>
+                        <a:ext uri="{28A0092B-C50C-407E-A947-70E740481C1C}">
+                          <a14:useLocalDpi xmlns:a14="http://schemas.microsoft.com/office/drawing/2010/main" val="0"/>
+                        </a:ext>
+                      </a:extLst>
+                    </a:blip>
+                    <a:stretch>
+                      <a:fillRect/>
+                    </a:stretch>
+                  </pic:blipFill>
+                  <pic:spPr>
+                    <a:xfrm>
+                      <a:off x="0" y="0"/>
+                      <a:ext cx="3600000" cy="3081345"/>
+                    </a:xfrm>
+                    <a:prstGeom prst="rect">
+                      <a:avLst/>
+                    </a:prstGeom>
+                  </pic:spPr>
+                </pic:pic>
+              </a:graphicData>
+            </a:graphic>
+            <wp14:sizeRelH relativeFrom="margin">
+              <wp14:pctWidth>0</wp14:pctWidth>
+            </wp14:sizeRelH>
+            <wp14:sizeRelV relativeFrom="margin">
+              <wp14:pctHeight>0</wp14:pctHeight>
+            </wp14:sizeRelV>
+          </wp:anchor>
+        </w:drawing>
+      </w:r>
       <w:r>
         <w:rPr>
           <w:noProof/>
@@ -13420,7 +13749,7 @@
         <mc:AlternateContent>
           <mc:Choice Requires="wps">
             <w:drawing>
-              <wp:anchor distT="0" distB="0" distL="114300" distR="114300" simplePos="0" relativeHeight="251792384" behindDoc="0" locked="0" layoutInCell="1" allowOverlap="1" wp14:anchorId="0A645DF8" wp14:editId="55EEC952">
+              <wp:anchor distT="0" distB="0" distL="114300" distR="114300" simplePos="0" relativeHeight="251792384" behindDoc="0" locked="0" layoutInCell="1" allowOverlap="1" wp14:anchorId="0A645DF8" wp14:editId="7ECA3996">
                 <wp:simplePos x="0" y="0"/>
                 <wp:positionH relativeFrom="column">
                   <wp:posOffset>1522730</wp:posOffset>
@@ -13464,7 +13793,7 @@
                                 <w:lang w:val="en-GB"/>
                               </w:rPr>
                             </w:pPr>
-                            <w:bookmarkStart w:id="54" w:name="_Ref101359079"/>
+                            <w:bookmarkStart w:id="34" w:name="_Ref101359079"/>
                             <w:r>
                               <w:rPr>
                                 <w:lang w:val="en-GB"/>
@@ -13493,7 +13822,7 @@
                             <w:r>
                               <w:fldChar w:fldCharType="end"/>
                             </w:r>
-                            <w:bookmarkEnd w:id="54"/>
+                            <w:bookmarkEnd w:id="34"/>
                             <w:r>
                               <w:rPr>
                                 <w:lang w:val="en-GB"/>
@@ -13531,7 +13860,7 @@
           </mc:Choice>
           <mc:Fallback>
             <w:pict>
-              <v:shape w14:anchorId="0A645DF8" id="Text Box 85" o:spid="_x0000_s1047" type="#_x0000_t202" style="position:absolute;margin-left:119.9pt;margin-top:295.85pt;width:283.45pt;height:.05pt;z-index:251792384;visibility:visible;mso-wrap-style:square;mso-wrap-distance-left:9pt;mso-wrap-distance-top:0;mso-wrap-distance-right:9pt;mso-wrap-distance-bottom:0;mso-position-horizontal:absolute;mso-position-horizontal-relative:text;mso-position-vertical:absolute;mso-position-vertical-relative:text;v-text-anchor:top" o:gfxdata="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" stroked="f">
+              <v:shape w14:anchorId="0A645DF8" id="Text Box 85" o:spid="_x0000_s1048" type="#_x0000_t202" style="position:absolute;margin-left:119.9pt;margin-top:295.85pt;width:283.45pt;height:.05pt;z-index:251792384;visibility:visible;mso-wrap-style:square;mso-wrap-distance-left:9pt;mso-wrap-distance-top:0;mso-wrap-distance-right:9pt;mso-wrap-distance-bottom:0;mso-position-horizontal:absolute;mso-position-horizontal-relative:text;mso-position-vertical:absolute;mso-position-vertical-relative:text;v-text-anchor:top" o:gfxdata="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" stroked="f">
                 <v:textbox style="mso-fit-shape-to-text:t" inset="0,0,0,0">
                   <w:txbxContent>
                     <w:p>
@@ -13544,7 +13873,7 @@
                           <w:lang w:val="en-GB"/>
                         </w:rPr>
                       </w:pPr>
-                      <w:bookmarkStart w:id="55" w:name="_Ref101359079"/>
+                      <w:bookmarkStart w:id="35" w:name="_Ref101359079"/>
                       <w:r>
                         <w:rPr>
                           <w:lang w:val="en-GB"/>
@@ -13573,7 +13902,7 @@
                       <w:r>
                         <w:fldChar w:fldCharType="end"/>
                       </w:r>
-                      <w:bookmarkEnd w:id="55"/>
+                      <w:bookmarkEnd w:id="35"/>
                       <w:r>
                         <w:rPr>
                           <w:lang w:val="en-GB"/>
@@ -13605,132 +13934,56 @@
       </w:r>
       <w:r>
         <w:rPr>
-          <w:b/>
-          <w:bCs/>
+          <w:lang w:val="en-GB"/>
+        </w:rPr>
+        <w:t xml:space="preserve">The probability of bursting was computed with a </w:t>
+      </w:r>
+      <w:proofErr w:type="spellStart"/>
+      <w:r>
+        <w:rPr>
+          <w:lang w:val="en-GB"/>
+        </w:rPr>
+        <w:t>glm</w:t>
+      </w:r>
+      <w:proofErr w:type="spellEnd"/>
+      <w:r>
+        <w:rPr>
+          <w:lang w:val="en-GB"/>
+        </w:rPr>
+        <w:t xml:space="preserve"> with interaction(</w:t>
+      </w:r>
+      <w:r>
+        <w:rPr>
+          <w:lang w:val="en-GB"/>
+        </w:rPr>
+        <w:fldChar w:fldCharType="begin"/>
+      </w:r>
+      <w:r>
+        <w:rPr>
+          <w:lang w:val="en-GB"/>
+        </w:rPr>
+        <w:instrText xml:space="preserve"> REF _Ref101359079 \h </w:instrText>
+      </w:r>
+      <w:r>
+        <w:rPr>
+          <w:lang w:val="en-GB"/>
+        </w:rPr>
+      </w:r>
+      <w:r>
+        <w:rPr>
+          <w:lang w:val="en-GB"/>
+        </w:rPr>
+        <w:fldChar w:fldCharType="separate"/>
+      </w:r>
+      <w:r>
+        <w:rPr>
+          <w:lang w:val="en-GB"/>
+        </w:rPr>
+        <w:t xml:space="preserve">Figure </w:t>
+      </w:r>
+      <w:r>
+        <w:rPr>
           <w:noProof/>
-        </w:rPr>
-        <w:drawing>
-          <wp:anchor distT="0" distB="0" distL="114300" distR="114300" simplePos="0" relativeHeight="251701248" behindDoc="0" locked="0" layoutInCell="1" allowOverlap="1" wp14:anchorId="00D983F8" wp14:editId="44AE281B">
-            <wp:simplePos x="0" y="0"/>
-            <wp:positionH relativeFrom="margin">
-              <wp:align>center</wp:align>
-            </wp:positionH>
-            <wp:positionV relativeFrom="paragraph">
-              <wp:posOffset>619397</wp:posOffset>
-            </wp:positionV>
-            <wp:extent cx="3600000" cy="3081345"/>
-            <wp:effectExtent l="0" t="0" r="635" b="5080"/>
-            <wp:wrapTopAndBottom/>
-            <wp:docPr id="23" name="Picture 17" descr="Text&#10;&#10;Description automatically generated">
-              <a:extLst xmlns:a="http://schemas.openxmlformats.org/drawingml/2006/main">
-                <a:ext uri="{FF2B5EF4-FFF2-40B4-BE49-F238E27FC236}">
-                  <a16:creationId xmlns:a16="http://schemas.microsoft.com/office/drawing/2014/main" id="{5FA241B9-C37E-460E-9008-0E2FFE708298}"/>
-                </a:ext>
-              </a:extLst>
-            </wp:docPr>
-            <wp:cNvGraphicFramePr>
-              <a:graphicFrameLocks xmlns:a="http://schemas.openxmlformats.org/drawingml/2006/main" noChangeAspect="1"/>
-            </wp:cNvGraphicFramePr>
-            <a:graphic xmlns:a="http://schemas.openxmlformats.org/drawingml/2006/main">
-              <a:graphicData uri="http://schemas.openxmlformats.org/drawingml/2006/picture">
-                <pic:pic xmlns:pic="http://schemas.openxmlformats.org/drawingml/2006/picture">
-                  <pic:nvPicPr>
-                    <pic:cNvPr id="23" name="Picture 17" descr="Text&#10;&#10;Description automatically generated">
-                      <a:extLst>
-                        <a:ext uri="{FF2B5EF4-FFF2-40B4-BE49-F238E27FC236}">
-                          <a16:creationId xmlns:a16="http://schemas.microsoft.com/office/drawing/2014/main" id="{5FA241B9-C37E-460E-9008-0E2FFE708298}"/>
-                        </a:ext>
-                      </a:extLst>
-                    </pic:cNvPr>
-                    <pic:cNvPicPr>
-                      <a:picLocks noChangeAspect="1"/>
-                    </pic:cNvPicPr>
-                  </pic:nvPicPr>
-                  <pic:blipFill>
-                    <a:blip r:embed="rId30" cstate="print">
-                      <a:extLst>
-                        <a:ext uri="{28A0092B-C50C-407E-A947-70E740481C1C}">
-                          <a14:useLocalDpi xmlns:a14="http://schemas.microsoft.com/office/drawing/2010/main" val="0"/>
-                        </a:ext>
-                      </a:extLst>
-                    </a:blip>
-                    <a:stretch>
-                      <a:fillRect/>
-                    </a:stretch>
-                  </pic:blipFill>
-                  <pic:spPr>
-                    <a:xfrm>
-                      <a:off x="0" y="0"/>
-                      <a:ext cx="3600000" cy="3081345"/>
-                    </a:xfrm>
-                    <a:prstGeom prst="rect">
-                      <a:avLst/>
-                    </a:prstGeom>
-                  </pic:spPr>
-                </pic:pic>
-              </a:graphicData>
-            </a:graphic>
-            <wp14:sizeRelH relativeFrom="margin">
-              <wp14:pctWidth>0</wp14:pctWidth>
-            </wp14:sizeRelH>
-            <wp14:sizeRelV relativeFrom="margin">
-              <wp14:pctHeight>0</wp14:pctHeight>
-            </wp14:sizeRelV>
-          </wp:anchor>
-        </w:drawing>
-      </w:r>
-      <w:r>
-        <w:rPr>
-          <w:lang w:val="en-GB"/>
-        </w:rPr>
-        <w:t xml:space="preserve">The probability of bursting was computed with a </w:t>
-      </w:r>
-      <w:proofErr w:type="spellStart"/>
-      <w:r>
-        <w:rPr>
-          <w:lang w:val="en-GB"/>
-        </w:rPr>
-        <w:t>glm</w:t>
-      </w:r>
-      <w:proofErr w:type="spellEnd"/>
-      <w:r>
-        <w:rPr>
-          <w:lang w:val="en-GB"/>
-        </w:rPr>
-        <w:t xml:space="preserve"> with interaction(</w:t>
-      </w:r>
-      <w:r>
-        <w:rPr>
-          <w:lang w:val="en-GB"/>
-        </w:rPr>
-        <w:fldChar w:fldCharType="begin"/>
-      </w:r>
-      <w:r>
-        <w:rPr>
-          <w:lang w:val="en-GB"/>
-        </w:rPr>
-        <w:instrText xml:space="preserve"> REF _Ref101359079 \h </w:instrText>
-      </w:r>
-      <w:r>
-        <w:rPr>
-          <w:lang w:val="en-GB"/>
-        </w:rPr>
-      </w:r>
-      <w:r>
-        <w:rPr>
-          <w:lang w:val="en-GB"/>
-        </w:rPr>
-        <w:fldChar w:fldCharType="separate"/>
-      </w:r>
-      <w:r>
-        <w:rPr>
-          <w:lang w:val="en-GB"/>
-        </w:rPr>
-        <w:t xml:space="preserve">Figure </w:t>
-      </w:r>
-      <w:r>
-        <w:rPr>
-          <w:noProof/>
           <w:lang w:val="en-GB"/>
         </w:rPr>
         <w:t>21</w:t>
@@ -13746,6 +13999,19 @@
           <w:lang w:val="en-GB"/>
         </w:rPr>
         <w:t>). This strategy was chosen because the probability of bursting was influenced by the fate of the bud itself and the presence of other buds (M or V)in the same node.</w:t>
+      </w:r>
+    </w:p>
+    <w:p>
+      <w:pPr>
+        <w:rPr>
+          <w:lang w:val="en-GB"/>
+        </w:rPr>
+      </w:pPr>
+      <w:r>
+        <w:rPr>
+          <w:lang w:val="en-GB"/>
+        </w:rPr>
+        <w:br w:type="page"/>
       </w:r>
     </w:p>
     <w:p>
@@ -13763,223 +14029,17 @@
           <w:color w:val="000000" w:themeColor="text1"/>
           <w:lang w:val="en-GB"/>
         </w:rPr>
+        <w:lastRenderedPageBreak/>
         <mc:AlternateContent>
           <mc:Choice Requires="wps">
             <w:drawing>
-              <wp:anchor distT="0" distB="0" distL="114300" distR="114300" simplePos="0" relativeHeight="251794432" behindDoc="0" locked="0" layoutInCell="1" allowOverlap="1" wp14:anchorId="347B274A" wp14:editId="3463DD82">
+              <wp:anchor distT="0" distB="0" distL="114300" distR="114300" simplePos="0" relativeHeight="251705344" behindDoc="0" locked="0" layoutInCell="1" allowOverlap="1" wp14:anchorId="7877F890" wp14:editId="4221348A">
                 <wp:simplePos x="0" y="0"/>
-                <wp:positionH relativeFrom="margin">
-                  <wp:align>center</wp:align>
+                <wp:positionH relativeFrom="column">
+                  <wp:posOffset>1825255</wp:posOffset>
                 </wp:positionH>
                 <wp:positionV relativeFrom="paragraph">
-                  <wp:posOffset>7063887</wp:posOffset>
-                </wp:positionV>
-                <wp:extent cx="3599815" cy="635"/>
-                <wp:effectExtent l="0" t="0" r="635" b="635"/>
-                <wp:wrapTopAndBottom/>
-                <wp:docPr id="86" name="Text Box 86"/>
-                <wp:cNvGraphicFramePr/>
-                <a:graphic xmlns:a="http://schemas.openxmlformats.org/drawingml/2006/main">
-                  <a:graphicData uri="http://schemas.microsoft.com/office/word/2010/wordprocessingShape">
-                    <wps:wsp>
-                      <wps:cNvSpPr txBox="1"/>
-                      <wps:spPr>
-                        <a:xfrm>
-                          <a:off x="0" y="0"/>
-                          <a:ext cx="3599815" cy="635"/>
-                        </a:xfrm>
-                        <a:prstGeom prst="rect">
-                          <a:avLst/>
-                        </a:prstGeom>
-                        <a:solidFill>
-                          <a:prstClr val="white"/>
-                        </a:solidFill>
-                        <a:ln>
-                          <a:noFill/>
-                        </a:ln>
-                      </wps:spPr>
-                      <wps:txbx>
-                        <w:txbxContent>
-                          <w:p>
-                            <w:pPr>
-                              <w:pStyle w:val="Caption"/>
-                              <w:rPr>
-                                <w:noProof/>
-                                <w:lang w:val="en-GB"/>
-                              </w:rPr>
-                            </w:pPr>
-                            <w:bookmarkStart w:id="56" w:name="_Ref101359192"/>
-                            <w:r>
-                              <w:rPr>
-                                <w:lang w:val="en-GB"/>
-                              </w:rPr>
-                              <w:t xml:space="preserve">Figure </w:t>
-                            </w:r>
-                            <w:r>
-                              <w:fldChar w:fldCharType="begin"/>
-                            </w:r>
-                            <w:r>
-                              <w:rPr>
-                                <w:lang w:val="en-GB"/>
-                              </w:rPr>
-                              <w:instrText xml:space="preserve"> SEQ Figure \* ARABIC </w:instrText>
-                            </w:r>
-                            <w:r>
-                              <w:fldChar w:fldCharType="separate"/>
-                            </w:r>
-                            <w:r>
-                              <w:rPr>
-                                <w:noProof/>
-                                <w:lang w:val="en-GB"/>
-                              </w:rPr>
-                              <w:t>22</w:t>
-                            </w:r>
-                            <w:r>
-                              <w:fldChar w:fldCharType="end"/>
-                            </w:r>
-                            <w:bookmarkEnd w:id="56"/>
-                            <w:r>
-                              <w:rPr>
-                                <w:lang w:val="en-GB"/>
-                              </w:rPr>
-                              <w:t xml:space="preserve">: graph showing the results of </w:t>
-                            </w:r>
-                            <w:proofErr w:type="spellStart"/>
-                            <w:r>
-                              <w:rPr>
-                                <w:lang w:val="en-GB"/>
-                              </w:rPr>
-                              <w:t>glm</w:t>
-                            </w:r>
-                            <w:proofErr w:type="spellEnd"/>
-                            <w:r>
-                              <w:rPr>
-                                <w:lang w:val="en-GB"/>
-                              </w:rPr>
-                              <w:t xml:space="preserve">. On the left upper side, it is possible to see that the bursting of both V and M buds is affected by the presence of sibling buds in the same node. The distance from the median rank node affects more V buds, while </w:t>
-                            </w:r>
-                            <w:proofErr w:type="spellStart"/>
-                            <w:r>
-                              <w:rPr>
-                                <w:lang w:val="en-GB"/>
-                              </w:rPr>
-                              <w:t>lengt</w:t>
-                            </w:r>
-                            <w:proofErr w:type="spellEnd"/>
-                          </w:p>
-                        </w:txbxContent>
-                      </wps:txbx>
-                      <wps:bodyPr rot="0" spcFirstLastPara="0" vertOverflow="overflow" horzOverflow="overflow" vert="horz" wrap="square" lIns="0" tIns="0" rIns="0" bIns="0" numCol="1" spcCol="0" rtlCol="0" fromWordArt="0" anchor="t" anchorCtr="0" forceAA="0" compatLnSpc="1">
-                        <a:prstTxWarp prst="textNoShape">
-                          <a:avLst/>
-                        </a:prstTxWarp>
-                        <a:spAutoFit/>
-                      </wps:bodyPr>
-                    </wps:wsp>
-                  </a:graphicData>
-                </a:graphic>
-              </wp:anchor>
-            </w:drawing>
-          </mc:Choice>
-          <mc:Fallback>
-            <w:pict>
-              <v:shape w14:anchorId="347B274A" id="Text Box 86" o:spid="_x0000_s1048" type="#_x0000_t202" style="position:absolute;margin-left:0;margin-top:556.2pt;width:283.45pt;height:.05pt;z-index:251794432;visibility:visible;mso-wrap-style:square;mso-wrap-distance-left:9pt;mso-wrap-distance-top:0;mso-wrap-distance-right:9pt;mso-wrap-distance-bottom:0;mso-position-horizontal:center;mso-position-horizontal-relative:margin;mso-position-vertical:absolute;mso-position-vertical-relative:text;v-text-anchor:top" o:gfxdata="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" stroked="f">
-                <v:textbox style="mso-fit-shape-to-text:t" inset="0,0,0,0">
-                  <w:txbxContent>
-                    <w:p>
-                      <w:pPr>
-                        <w:pStyle w:val="Caption"/>
-                        <w:rPr>
-                          <w:noProof/>
-                          <w:lang w:val="en-GB"/>
-                        </w:rPr>
-                      </w:pPr>
-                      <w:bookmarkStart w:id="57" w:name="_Ref101359192"/>
-                      <w:r>
-                        <w:rPr>
-                          <w:lang w:val="en-GB"/>
-                        </w:rPr>
-                        <w:t xml:space="preserve">Figure </w:t>
-                      </w:r>
-                      <w:r>
-                        <w:fldChar w:fldCharType="begin"/>
-                      </w:r>
-                      <w:r>
-                        <w:rPr>
-                          <w:lang w:val="en-GB"/>
-                        </w:rPr>
-                        <w:instrText xml:space="preserve"> SEQ Figure \* ARABIC </w:instrText>
-                      </w:r>
-                      <w:r>
-                        <w:fldChar w:fldCharType="separate"/>
-                      </w:r>
-                      <w:r>
-                        <w:rPr>
-                          <w:noProof/>
-                          <w:lang w:val="en-GB"/>
-                        </w:rPr>
-                        <w:t>22</w:t>
-                      </w:r>
-                      <w:r>
-                        <w:fldChar w:fldCharType="end"/>
-                      </w:r>
-                      <w:bookmarkEnd w:id="57"/>
-                      <w:r>
-                        <w:rPr>
-                          <w:lang w:val="en-GB"/>
-                        </w:rPr>
-                        <w:t xml:space="preserve">: graph showing the results of </w:t>
-                      </w:r>
-                      <w:proofErr w:type="spellStart"/>
-                      <w:r>
-                        <w:rPr>
-                          <w:lang w:val="en-GB"/>
-                        </w:rPr>
-                        <w:t>glm</w:t>
-                      </w:r>
-                      <w:proofErr w:type="spellEnd"/>
-                      <w:r>
-                        <w:rPr>
-                          <w:lang w:val="en-GB"/>
-                        </w:rPr>
-                        <w:t xml:space="preserve">. On the left upper side, it is possible to see that the bursting of both V and M buds is affected by the presence of sibling buds in the same node. The distance from the median rank node affects more V buds, while </w:t>
-                      </w:r>
-                      <w:proofErr w:type="spellStart"/>
-                      <w:r>
-                        <w:rPr>
-                          <w:lang w:val="en-GB"/>
-                        </w:rPr>
-                        <w:t>lengt</w:t>
-                      </w:r>
-                      <w:proofErr w:type="spellEnd"/>
-                    </w:p>
-                  </w:txbxContent>
-                </v:textbox>
-                <w10:wrap type="topAndBottom" anchorx="margin"/>
-              </v:shape>
-            </w:pict>
-          </mc:Fallback>
-        </mc:AlternateContent>
-      </w:r>
-      <w:r>
-        <w:rPr>
-          <w:rFonts w:asciiTheme="majorHAnsi" w:eastAsiaTheme="majorEastAsia" w:hAnsiTheme="majorHAnsi" w:cstheme="majorBidi"/>
-          <w:i/>
-          <w:iCs/>
-          <w:noProof/>
-          <w:color w:val="000000" w:themeColor="text1"/>
-          <w:lang w:val="en-GB"/>
-        </w:rPr>
-        <mc:AlternateContent>
-          <mc:Choice Requires="wps">
-            <w:drawing>
-              <wp:anchor distT="0" distB="0" distL="114300" distR="114300" simplePos="0" relativeHeight="251705344" behindDoc="0" locked="0" layoutInCell="1" allowOverlap="1" wp14:anchorId="7877F890" wp14:editId="49404921">
-                <wp:simplePos x="0" y="0"/>
-                <wp:positionH relativeFrom="column">
-                  <wp:posOffset>1652074</wp:posOffset>
-                </wp:positionH>
-                <wp:positionV relativeFrom="paragraph">
-                  <wp:posOffset>5988294</wp:posOffset>
+                  <wp:posOffset>2475134</wp:posOffset>
                 </wp:positionV>
                 <wp:extent cx="723900" cy="719364"/>
                 <wp:effectExtent l="0" t="0" r="19050" b="24130"/>
@@ -14036,7 +14096,7 @@
           </mc:Choice>
           <mc:Fallback>
             <w:pict>
-              <v:oval w14:anchorId="56AA2D6B" id="Oval 16" o:spid="_x0000_s1026" style="position:absolute;margin-left:130.1pt;margin-top:471.5pt;width:57pt;height:56.65pt;z-index:251705344;visibility:visible;mso-wrap-style:square;mso-width-percent:0;mso-height-percent:0;mso-wrap-distance-left:9pt;mso-wrap-distance-top:0;mso-wrap-distance-right:9pt;mso-wrap-distance-bottom:0;mso-position-horizontal:absolute;mso-position-horizontal-relative:text;mso-position-vertical:absolute;mso-position-vertical-relative:text;mso-width-percent:0;mso-height-percent:0;mso-width-relative:margin;mso-height-relative:margin;v-text-anchor:middle" o:gfxdata="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" filled="f" strokecolor="red" strokeweight="1pt">
+              <v:oval w14:anchorId="496246D6" id="Oval 16" o:spid="_x0000_s1026" style="position:absolute;margin-left:143.7pt;margin-top:194.9pt;width:57pt;height:56.65pt;z-index:251705344;visibility:visible;mso-wrap-style:square;mso-width-percent:0;mso-height-percent:0;mso-wrap-distance-left:9pt;mso-wrap-distance-top:0;mso-wrap-distance-right:9pt;mso-wrap-distance-bottom:0;mso-position-horizontal:absolute;mso-position-horizontal-relative:text;mso-position-vertical:absolute;mso-position-vertical-relative:text;mso-width-percent:0;mso-height-percent:0;mso-width-relative:margin;mso-height-relative:margin;v-text-anchor:middle" o:gfxdata="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" filled="f" strokecolor="red" strokeweight="1pt">
                 <v:stroke joinstyle="miter"/>
               </v:oval>
             </w:pict>
@@ -14055,13 +14115,13 @@
         <mc:AlternateContent>
           <mc:Choice Requires="wps">
             <w:drawing>
-              <wp:anchor distT="0" distB="0" distL="114300" distR="114300" simplePos="0" relativeHeight="251707392" behindDoc="0" locked="0" layoutInCell="1" allowOverlap="1" wp14:anchorId="2AAADF15" wp14:editId="57F854EB">
+              <wp:anchor distT="0" distB="0" distL="114300" distR="114300" simplePos="0" relativeHeight="251707392" behindDoc="0" locked="0" layoutInCell="1" allowOverlap="1" wp14:anchorId="2AAADF15" wp14:editId="7CB6EABF">
                 <wp:simplePos x="0" y="0"/>
                 <wp:positionH relativeFrom="column">
-                  <wp:posOffset>3322223</wp:posOffset>
+                  <wp:posOffset>3483730</wp:posOffset>
                 </wp:positionH>
                 <wp:positionV relativeFrom="paragraph">
-                  <wp:posOffset>4623386</wp:posOffset>
+                  <wp:posOffset>1170241</wp:posOffset>
                 </wp:positionV>
                 <wp:extent cx="1616075" cy="696595"/>
                 <wp:effectExtent l="0" t="0" r="22225" b="27305"/>
@@ -14118,7 +14178,7 @@
           </mc:Choice>
           <mc:Fallback>
             <w:pict>
-              <v:oval w14:anchorId="639E72CA" id="Oval 16" o:spid="_x0000_s1026" style="position:absolute;margin-left:261.6pt;margin-top:364.05pt;width:127.25pt;height:54.85pt;z-index:251707392;visibility:visible;mso-wrap-style:square;mso-width-percent:0;mso-height-percent:0;mso-wrap-distance-left:9pt;mso-wrap-distance-top:0;mso-wrap-distance-right:9pt;mso-wrap-distance-bottom:0;mso-position-horizontal:absolute;mso-position-horizontal-relative:text;mso-position-vertical:absolute;mso-position-vertical-relative:text;mso-width-percent:0;mso-height-percent:0;mso-width-relative:margin;mso-height-relative:margin;v-text-anchor:middle" o:gfxdata="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" filled="f" strokecolor="red" strokeweight="1pt">
+              <v:oval w14:anchorId="0D2CE608" id="Oval 16" o:spid="_x0000_s1026" style="position:absolute;margin-left:274.3pt;margin-top:92.15pt;width:127.25pt;height:54.85pt;z-index:251707392;visibility:visible;mso-wrap-style:square;mso-width-percent:0;mso-height-percent:0;mso-wrap-distance-left:9pt;mso-wrap-distance-top:0;mso-wrap-distance-right:9pt;mso-wrap-distance-bottom:0;mso-position-horizontal:absolute;mso-position-horizontal-relative:text;mso-position-vertical:absolute;mso-position-vertical-relative:text;mso-width-percent:0;mso-height-percent:0;mso-width-relative:margin;mso-height-relative:margin;v-text-anchor:middle" o:gfxdata="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" filled="f" strokecolor="red" strokeweight="1pt">
                 <v:stroke joinstyle="miter"/>
               </v:oval>
             </w:pict>
@@ -14137,13 +14197,13 @@
         <mc:AlternateContent>
           <mc:Choice Requires="wps">
             <w:drawing>
-              <wp:anchor distT="0" distB="0" distL="114300" distR="114300" simplePos="0" relativeHeight="251704320" behindDoc="0" locked="0" layoutInCell="1" allowOverlap="1" wp14:anchorId="0870762B" wp14:editId="620F44F0">
+              <wp:anchor distT="0" distB="0" distL="114300" distR="114300" simplePos="0" relativeHeight="251704320" behindDoc="0" locked="0" layoutInCell="1" allowOverlap="1" wp14:anchorId="0870762B" wp14:editId="669CED04">
                 <wp:simplePos x="0" y="0"/>
                 <wp:positionH relativeFrom="column">
-                  <wp:posOffset>1678891</wp:posOffset>
+                  <wp:posOffset>1817201</wp:posOffset>
                 </wp:positionH>
                 <wp:positionV relativeFrom="paragraph">
-                  <wp:posOffset>4625780</wp:posOffset>
+                  <wp:posOffset>1216596</wp:posOffset>
                 </wp:positionV>
                 <wp:extent cx="1360170" cy="652780"/>
                 <wp:effectExtent l="0" t="0" r="11430" b="13970"/>
@@ -14200,7 +14260,7 @@
           </mc:Choice>
           <mc:Fallback>
             <w:pict>
-              <v:oval w14:anchorId="5D11D3CB" id="Oval 7" o:spid="_x0000_s1026" style="position:absolute;margin-left:132.2pt;margin-top:364.25pt;width:107.1pt;height:51.4pt;z-index:251704320;visibility:visible;mso-wrap-style:square;mso-width-percent:0;mso-height-percent:0;mso-wrap-distance-left:9pt;mso-wrap-distance-top:0;mso-wrap-distance-right:9pt;mso-wrap-distance-bottom:0;mso-position-horizontal:absolute;mso-position-horizontal-relative:text;mso-position-vertical:absolute;mso-position-vertical-relative:text;mso-width-percent:0;mso-height-percent:0;mso-width-relative:margin;mso-height-relative:margin;v-text-anchor:middle" o:gfxdata="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" filled="f" strokecolor="red" strokeweight="1pt">
+              <v:oval w14:anchorId="16D455B4" id="Oval 7" o:spid="_x0000_s1026" style="position:absolute;margin-left:143.1pt;margin-top:95.8pt;width:107.1pt;height:51.4pt;z-index:251704320;visibility:visible;mso-wrap-style:square;mso-width-percent:0;mso-height-percent:0;mso-wrap-distance-left:9pt;mso-wrap-distance-top:0;mso-wrap-distance-right:9pt;mso-wrap-distance-bottom:0;mso-position-horizontal:absolute;mso-position-horizontal-relative:text;mso-position-vertical:absolute;mso-position-vertical-relative:text;mso-width-percent:0;mso-height-percent:0;mso-width-relative:margin;mso-height-relative:margin;v-text-anchor:middle" o:gfxdata="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" filled="f" strokecolor="red" strokeweight="1pt">
                 <v:stroke joinstyle="miter"/>
               </v:oval>
             </w:pict>
@@ -14216,14 +14276,221 @@
           <w:color w:val="000000" w:themeColor="text1"/>
           <w:lang w:val="en-GB"/>
         </w:rPr>
+        <mc:AlternateContent>
+          <mc:Choice Requires="wps">
+            <w:drawing>
+              <wp:anchor distT="0" distB="0" distL="114300" distR="114300" simplePos="0" relativeHeight="251794432" behindDoc="0" locked="0" layoutInCell="1" allowOverlap="1" wp14:anchorId="347B274A" wp14:editId="2AF50CD2">
+                <wp:simplePos x="0" y="0"/>
+                <wp:positionH relativeFrom="margin">
+                  <wp:posOffset>1482219</wp:posOffset>
+                </wp:positionH>
+                <wp:positionV relativeFrom="paragraph">
+                  <wp:posOffset>3637633</wp:posOffset>
+                </wp:positionV>
+                <wp:extent cx="3599815" cy="635"/>
+                <wp:effectExtent l="0" t="0" r="635" b="635"/>
+                <wp:wrapTopAndBottom/>
+                <wp:docPr id="86" name="Text Box 86"/>
+                <wp:cNvGraphicFramePr/>
+                <a:graphic xmlns:a="http://schemas.openxmlformats.org/drawingml/2006/main">
+                  <a:graphicData uri="http://schemas.microsoft.com/office/word/2010/wordprocessingShape">
+                    <wps:wsp>
+                      <wps:cNvSpPr txBox="1"/>
+                      <wps:spPr>
+                        <a:xfrm>
+                          <a:off x="0" y="0"/>
+                          <a:ext cx="3599815" cy="635"/>
+                        </a:xfrm>
+                        <a:prstGeom prst="rect">
+                          <a:avLst/>
+                        </a:prstGeom>
+                        <a:solidFill>
+                          <a:prstClr val="white"/>
+                        </a:solidFill>
+                        <a:ln>
+                          <a:noFill/>
+                        </a:ln>
+                      </wps:spPr>
+                      <wps:txbx>
+                        <w:txbxContent>
+                          <w:p>
+                            <w:pPr>
+                              <w:pStyle w:val="Caption"/>
+                              <w:rPr>
+                                <w:noProof/>
+                                <w:lang w:val="en-GB"/>
+                              </w:rPr>
+                            </w:pPr>
+                            <w:bookmarkStart w:id="36" w:name="_Ref101359192"/>
+                            <w:r>
+                              <w:rPr>
+                                <w:lang w:val="en-GB"/>
+                              </w:rPr>
+                              <w:t xml:space="preserve">Figure </w:t>
+                            </w:r>
+                            <w:r>
+                              <w:fldChar w:fldCharType="begin"/>
+                            </w:r>
+                            <w:r>
+                              <w:rPr>
+                                <w:lang w:val="en-GB"/>
+                              </w:rPr>
+                              <w:instrText xml:space="preserve"> SEQ Figure \* ARABIC </w:instrText>
+                            </w:r>
+                            <w:r>
+                              <w:fldChar w:fldCharType="separate"/>
+                            </w:r>
+                            <w:r>
+                              <w:rPr>
+                                <w:noProof/>
+                                <w:lang w:val="en-GB"/>
+                              </w:rPr>
+                              <w:t>22</w:t>
+                            </w:r>
+                            <w:r>
+                              <w:fldChar w:fldCharType="end"/>
+                            </w:r>
+                            <w:bookmarkEnd w:id="36"/>
+                            <w:r>
+                              <w:rPr>
+                                <w:lang w:val="en-GB"/>
+                              </w:rPr>
+                              <w:t xml:space="preserve">: graph showing the results of </w:t>
+                            </w:r>
+                            <w:proofErr w:type="spellStart"/>
+                            <w:r>
+                              <w:rPr>
+                                <w:lang w:val="en-GB"/>
+                              </w:rPr>
+                              <w:t>glm</w:t>
+                            </w:r>
+                            <w:proofErr w:type="spellEnd"/>
+                            <w:r>
+                              <w:rPr>
+                                <w:lang w:val="en-GB"/>
+                              </w:rPr>
+                              <w:t xml:space="preserve">. On the left upper side, it is possible to see that the bursting of both V and M buds is affected by the presence of sibling buds in the same node. The distance from the median rank node affects more V buds, while </w:t>
+                            </w:r>
+                            <w:proofErr w:type="spellStart"/>
+                            <w:r>
+                              <w:rPr>
+                                <w:lang w:val="en-GB"/>
+                              </w:rPr>
+                              <w:t>lengt</w:t>
+                            </w:r>
+                            <w:proofErr w:type="spellEnd"/>
+                          </w:p>
+                        </w:txbxContent>
+                      </wps:txbx>
+                      <wps:bodyPr rot="0" spcFirstLastPara="0" vertOverflow="overflow" horzOverflow="overflow" vert="horz" wrap="square" lIns="0" tIns="0" rIns="0" bIns="0" numCol="1" spcCol="0" rtlCol="0" fromWordArt="0" anchor="t" anchorCtr="0" forceAA="0" compatLnSpc="1">
+                        <a:prstTxWarp prst="textNoShape">
+                          <a:avLst/>
+                        </a:prstTxWarp>
+                        <a:spAutoFit/>
+                      </wps:bodyPr>
+                    </wps:wsp>
+                  </a:graphicData>
+                </a:graphic>
+              </wp:anchor>
+            </w:drawing>
+          </mc:Choice>
+          <mc:Fallback>
+            <w:pict>
+              <v:shape w14:anchorId="347B274A" id="Text Box 86" o:spid="_x0000_s1049" type="#_x0000_t202" style="position:absolute;margin-left:116.7pt;margin-top:286.45pt;width:283.45pt;height:.05pt;z-index:251794432;visibility:visible;mso-wrap-style:square;mso-wrap-distance-left:9pt;mso-wrap-distance-top:0;mso-wrap-distance-right:9pt;mso-wrap-distance-bottom:0;mso-position-horizontal:absolute;mso-position-horizontal-relative:margin;mso-position-vertical:absolute;mso-position-vertical-relative:text;v-text-anchor:top" o:gfxdata="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" stroked="f">
+                <v:textbox style="mso-fit-shape-to-text:t" inset="0,0,0,0">
+                  <w:txbxContent>
+                    <w:p>
+                      <w:pPr>
+                        <w:pStyle w:val="Caption"/>
+                        <w:rPr>
+                          <w:noProof/>
+                          <w:lang w:val="en-GB"/>
+                        </w:rPr>
+                      </w:pPr>
+                      <w:bookmarkStart w:id="37" w:name="_Ref101359192"/>
+                      <w:r>
+                        <w:rPr>
+                          <w:lang w:val="en-GB"/>
+                        </w:rPr>
+                        <w:t xml:space="preserve">Figure </w:t>
+                      </w:r>
+                      <w:r>
+                        <w:fldChar w:fldCharType="begin"/>
+                      </w:r>
+                      <w:r>
+                        <w:rPr>
+                          <w:lang w:val="en-GB"/>
+                        </w:rPr>
+                        <w:instrText xml:space="preserve"> SEQ Figure \* ARABIC </w:instrText>
+                      </w:r>
+                      <w:r>
+                        <w:fldChar w:fldCharType="separate"/>
+                      </w:r>
+                      <w:r>
+                        <w:rPr>
+                          <w:noProof/>
+                          <w:lang w:val="en-GB"/>
+                        </w:rPr>
+                        <w:t>22</w:t>
+                      </w:r>
+                      <w:r>
+                        <w:fldChar w:fldCharType="end"/>
+                      </w:r>
+                      <w:bookmarkEnd w:id="37"/>
+                      <w:r>
+                        <w:rPr>
+                          <w:lang w:val="en-GB"/>
+                        </w:rPr>
+                        <w:t xml:space="preserve">: graph showing the results of </w:t>
+                      </w:r>
+                      <w:proofErr w:type="spellStart"/>
+                      <w:r>
+                        <w:rPr>
+                          <w:lang w:val="en-GB"/>
+                        </w:rPr>
+                        <w:t>glm</w:t>
+                      </w:r>
+                      <w:proofErr w:type="spellEnd"/>
+                      <w:r>
+                        <w:rPr>
+                          <w:lang w:val="en-GB"/>
+                        </w:rPr>
+                        <w:t xml:space="preserve">. On the left upper side, it is possible to see that the bursting of both V and M buds is affected by the presence of sibling buds in the same node. The distance from the median rank node affects more V buds, while </w:t>
+                      </w:r>
+                      <w:proofErr w:type="spellStart"/>
+                      <w:r>
+                        <w:rPr>
+                          <w:lang w:val="en-GB"/>
+                        </w:rPr>
+                        <w:t>lengt</w:t>
+                      </w:r>
+                      <w:proofErr w:type="spellEnd"/>
+                    </w:p>
+                  </w:txbxContent>
+                </v:textbox>
+                <w10:wrap type="topAndBottom" anchorx="margin"/>
+              </v:shape>
+            </w:pict>
+          </mc:Fallback>
+        </mc:AlternateContent>
+      </w:r>
+      <w:r>
+        <w:rPr>
+          <w:rFonts w:asciiTheme="majorHAnsi" w:eastAsiaTheme="majorEastAsia" w:hAnsiTheme="majorHAnsi" w:cstheme="majorBidi"/>
+          <w:i/>
+          <w:iCs/>
+          <w:noProof/>
+          <w:color w:val="000000" w:themeColor="text1"/>
+          <w:lang w:val="en-GB"/>
+        </w:rPr>
         <w:drawing>
-          <wp:anchor distT="0" distB="0" distL="114300" distR="114300" simplePos="0" relativeHeight="251659263" behindDoc="0" locked="0" layoutInCell="1" allowOverlap="1" wp14:anchorId="1A16A4AD" wp14:editId="49B150FC">
+          <wp:anchor distT="0" distB="0" distL="114300" distR="114300" simplePos="0" relativeHeight="251659263" behindDoc="0" locked="0" layoutInCell="1" allowOverlap="1" wp14:anchorId="1A16A4AD" wp14:editId="13CF4EE3">
             <wp:simplePos x="0" y="0"/>
             <wp:positionH relativeFrom="margin">
-              <wp:posOffset>1387231</wp:posOffset>
+              <wp:align>center</wp:align>
             </wp:positionH>
             <wp:positionV relativeFrom="paragraph">
-              <wp:posOffset>4289279</wp:posOffset>
+              <wp:posOffset>815291</wp:posOffset>
             </wp:positionV>
             <wp:extent cx="3599815" cy="2700020"/>
             <wp:effectExtent l="0" t="0" r="635" b="5080"/>
@@ -14254,7 +14521,7 @@
                     </pic:cNvPicPr>
                   </pic:nvPicPr>
                   <pic:blipFill>
-                    <a:blip r:embed="rId31" cstate="print">
+                    <a:blip r:embed="rId32" cstate="print">
                       <a:extLst>
                         <a:ext uri="{28A0092B-C50C-407E-A947-70E740481C1C}">
                           <a14:useLocalDpi xmlns:a14="http://schemas.microsoft.com/office/drawing/2010/main" val="0"/>
@@ -14467,7 +14734,7 @@
           <w:color w:val="000000" w:themeColor="text1"/>
           <w:lang w:val="en-GB"/>
         </w:rPr>
-        <w:br w:type="page"/>
+        <w:t>Box5_proleptic: how many nodes of new shoots?</w:t>
       </w:r>
     </w:p>
     <w:p>
@@ -14479,73 +14746,374 @@
       </w:pPr>
       <w:r>
         <w:rPr>
-          <w:rFonts w:asciiTheme="majorHAnsi" w:eastAsiaTheme="majorEastAsia" w:hAnsiTheme="majorHAnsi" w:cstheme="majorBidi"/>
-          <w:i/>
-          <w:iCs/>
-          <w:color w:val="000000" w:themeColor="text1"/>
-          <w:lang w:val="en-GB"/>
-        </w:rPr>
-        <w:lastRenderedPageBreak/>
-        <w:t>Box5_proleptic: how many nodes of new shoots?</w:t>
+          <w:noProof/>
+        </w:rPr>
+        <mc:AlternateContent>
+          <mc:Choice Requires="wps">
+            <w:drawing>
+              <wp:anchor distT="0" distB="0" distL="114300" distR="114300" simplePos="0" relativeHeight="251800576" behindDoc="0" locked="0" layoutInCell="1" allowOverlap="1" wp14:anchorId="01EC8A60" wp14:editId="6A854144">
+                <wp:simplePos x="0" y="0"/>
+                <wp:positionH relativeFrom="column">
+                  <wp:posOffset>1522730</wp:posOffset>
+                </wp:positionH>
+                <wp:positionV relativeFrom="paragraph">
+                  <wp:posOffset>3025140</wp:posOffset>
+                </wp:positionV>
+                <wp:extent cx="3599815" cy="635"/>
+                <wp:effectExtent l="0" t="0" r="0" b="0"/>
+                <wp:wrapTopAndBottom/>
+                <wp:docPr id="60" name="Text Box 60"/>
+                <wp:cNvGraphicFramePr/>
+                <a:graphic xmlns:a="http://schemas.openxmlformats.org/drawingml/2006/main">
+                  <a:graphicData uri="http://schemas.microsoft.com/office/word/2010/wordprocessingShape">
+                    <wps:wsp>
+                      <wps:cNvSpPr txBox="1"/>
+                      <wps:spPr>
+                        <a:xfrm>
+                          <a:off x="0" y="0"/>
+                          <a:ext cx="3599815" cy="635"/>
+                        </a:xfrm>
+                        <a:prstGeom prst="rect">
+                          <a:avLst/>
+                        </a:prstGeom>
+                        <a:solidFill>
+                          <a:prstClr val="white"/>
+                        </a:solidFill>
+                        <a:ln>
+                          <a:noFill/>
+                        </a:ln>
+                      </wps:spPr>
+                      <wps:txbx>
+                        <w:txbxContent>
+                          <w:p>
+                            <w:pPr>
+                              <w:pStyle w:val="Caption"/>
+                              <w:rPr>
+                                <w:noProof/>
+                                <w:lang w:val="en-GB"/>
+                              </w:rPr>
+                            </w:pPr>
+                            <w:r>
+                              <w:rPr>
+                                <w:lang w:val="en-GB"/>
+                              </w:rPr>
+                              <w:t xml:space="preserve">Figure </w:t>
+                            </w:r>
+                            <w:r>
+                              <w:fldChar w:fldCharType="begin"/>
+                            </w:r>
+                            <w:r>
+                              <w:rPr>
+                                <w:lang w:val="en-GB"/>
+                              </w:rPr>
+                              <w:instrText xml:space="preserve"> SEQ Figure \* ARABIC </w:instrText>
+                            </w:r>
+                            <w:r>
+                              <w:fldChar w:fldCharType="separate"/>
+                            </w:r>
+                            <w:r>
+                              <w:rPr>
+                                <w:noProof/>
+                                <w:lang w:val="en-GB"/>
+                              </w:rPr>
+                              <w:t>30</w:t>
+                            </w:r>
+                            <w:r>
+                              <w:fldChar w:fldCharType="end"/>
+                            </w:r>
+                            <w:r>
+                              <w:rPr>
+                                <w:lang w:val="en-GB"/>
+                              </w:rPr>
+                              <w:t xml:space="preserve">: Relationship between number of nodes of new shoots and parent </w:t>
+                            </w:r>
+                            <w:proofErr w:type="spellStart"/>
+                            <w:r>
+                              <w:rPr>
+                                <w:lang w:val="en-GB"/>
+                              </w:rPr>
+                              <w:t>length</w:t>
+                            </w:r>
+                            <w:r>
+                              <w:rPr>
+                                <w:lang w:val="en-GB"/>
+                              </w:rPr>
+                              <w:t>.fateV</w:t>
+                            </w:r>
+                            <w:proofErr w:type="spellEnd"/>
+                            <w:r>
+                              <w:rPr>
+                                <w:lang w:val="en-GB"/>
+                              </w:rPr>
+                              <w:t xml:space="preserve">: y=2.39+0.05*length; </w:t>
+                            </w:r>
+                            <w:proofErr w:type="spellStart"/>
+                            <w:r>
+                              <w:rPr>
+                                <w:lang w:val="en-GB"/>
+                              </w:rPr>
+                              <w:t>fateM</w:t>
+                            </w:r>
+                            <w:proofErr w:type="spellEnd"/>
+                            <w:r>
+                              <w:rPr>
+                                <w:lang w:val="en-GB"/>
+                              </w:rPr>
+                              <w:t>: 3.34+0.02*length. (R</w:t>
+                            </w:r>
+                            <w:r>
+                              <w:rPr>
+                                <w:vertAlign w:val="superscript"/>
+                                <w:lang w:val="en-GB"/>
+                              </w:rPr>
+                              <w:t>2</w:t>
+                            </w:r>
+                            <w:r>
+                              <w:rPr>
+                                <w:lang w:val="en-GB"/>
+                              </w:rPr>
+                              <w:t>=0.10. p&lt;0.001)</w:t>
+                            </w:r>
+                          </w:p>
+                        </w:txbxContent>
+                      </wps:txbx>
+                      <wps:bodyPr rot="0" spcFirstLastPara="0" vertOverflow="overflow" horzOverflow="overflow" vert="horz" wrap="square" lIns="0" tIns="0" rIns="0" bIns="0" numCol="1" spcCol="0" rtlCol="0" fromWordArt="0" anchor="t" anchorCtr="0" forceAA="0" compatLnSpc="1">
+                        <a:prstTxWarp prst="textNoShape">
+                          <a:avLst/>
+                        </a:prstTxWarp>
+                        <a:spAutoFit/>
+                      </wps:bodyPr>
+                    </wps:wsp>
+                  </a:graphicData>
+                </a:graphic>
+              </wp:anchor>
+            </w:drawing>
+          </mc:Choice>
+          <mc:Fallback>
+            <w:pict>
+              <v:shape w14:anchorId="01EC8A60" id="Text Box 60" o:spid="_x0000_s1050" type="#_x0000_t202" style="position:absolute;margin-left:119.9pt;margin-top:238.2pt;width:283.45pt;height:.05pt;z-index:251800576;visibility:visible;mso-wrap-style:square;mso-wrap-distance-left:9pt;mso-wrap-distance-top:0;mso-wrap-distance-right:9pt;mso-wrap-distance-bottom:0;mso-position-horizontal:absolute;mso-position-horizontal-relative:text;mso-position-vertical:absolute;mso-position-vertical-relative:text;v-text-anchor:top" o:gfxdata="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" stroked="f">
+                <v:textbox style="mso-fit-shape-to-text:t" inset="0,0,0,0">
+                  <w:txbxContent>
+                    <w:p>
+                      <w:pPr>
+                        <w:pStyle w:val="Caption"/>
+                        <w:rPr>
+                          <w:noProof/>
+                          <w:lang w:val="en-GB"/>
+                        </w:rPr>
+                      </w:pPr>
+                      <w:r>
+                        <w:rPr>
+                          <w:lang w:val="en-GB"/>
+                        </w:rPr>
+                        <w:t xml:space="preserve">Figure </w:t>
+                      </w:r>
+                      <w:r>
+                        <w:fldChar w:fldCharType="begin"/>
+                      </w:r>
+                      <w:r>
+                        <w:rPr>
+                          <w:lang w:val="en-GB"/>
+                        </w:rPr>
+                        <w:instrText xml:space="preserve"> SEQ Figure \* ARABIC </w:instrText>
+                      </w:r>
+                      <w:r>
+                        <w:fldChar w:fldCharType="separate"/>
+                      </w:r>
+                      <w:r>
+                        <w:rPr>
+                          <w:noProof/>
+                          <w:lang w:val="en-GB"/>
+                        </w:rPr>
+                        <w:t>30</w:t>
+                      </w:r>
+                      <w:r>
+                        <w:fldChar w:fldCharType="end"/>
+                      </w:r>
+                      <w:r>
+                        <w:rPr>
+                          <w:lang w:val="en-GB"/>
+                        </w:rPr>
+                        <w:t xml:space="preserve">: Relationship between number of nodes of new shoots and parent </w:t>
+                      </w:r>
+                      <w:proofErr w:type="spellStart"/>
+                      <w:r>
+                        <w:rPr>
+                          <w:lang w:val="en-GB"/>
+                        </w:rPr>
+                        <w:t>length</w:t>
+                      </w:r>
+                      <w:r>
+                        <w:rPr>
+                          <w:lang w:val="en-GB"/>
+                        </w:rPr>
+                        <w:t>.fateV</w:t>
+                      </w:r>
+                      <w:proofErr w:type="spellEnd"/>
+                      <w:r>
+                        <w:rPr>
+                          <w:lang w:val="en-GB"/>
+                        </w:rPr>
+                        <w:t xml:space="preserve">: y=2.39+0.05*length; </w:t>
+                      </w:r>
+                      <w:proofErr w:type="spellStart"/>
+                      <w:r>
+                        <w:rPr>
+                          <w:lang w:val="en-GB"/>
+                        </w:rPr>
+                        <w:t>fateM</w:t>
+                      </w:r>
+                      <w:proofErr w:type="spellEnd"/>
+                      <w:r>
+                        <w:rPr>
+                          <w:lang w:val="en-GB"/>
+                        </w:rPr>
+                        <w:t>: 3.34+0.02*length. (R</w:t>
+                      </w:r>
+                      <w:r>
+                        <w:rPr>
+                          <w:vertAlign w:val="superscript"/>
+                          <w:lang w:val="en-GB"/>
+                        </w:rPr>
+                        <w:t>2</w:t>
+                      </w:r>
+                      <w:r>
+                        <w:rPr>
+                          <w:lang w:val="en-GB"/>
+                        </w:rPr>
+                        <w:t>=0.10. p&lt;0.001)</w:t>
+                      </w:r>
+                    </w:p>
+                  </w:txbxContent>
+                </v:textbox>
+                <w10:wrap type="topAndBottom"/>
+              </v:shape>
+            </w:pict>
+          </mc:Fallback>
+        </mc:AlternateContent>
+      </w:r>
+      <w:r>
+        <w:rPr>
+          <w:noProof/>
+        </w:rPr>
+        <w:drawing>
+          <wp:anchor distT="0" distB="0" distL="114300" distR="114300" simplePos="0" relativeHeight="251799552" behindDoc="0" locked="0" layoutInCell="1" allowOverlap="1" wp14:anchorId="1525B6FC" wp14:editId="62E98D87">
+            <wp:simplePos x="0" y="0"/>
+            <wp:positionH relativeFrom="margin">
+              <wp:align>center</wp:align>
+            </wp:positionH>
+            <wp:positionV relativeFrom="paragraph">
+              <wp:posOffset>268496</wp:posOffset>
+            </wp:positionV>
+            <wp:extent cx="3599815" cy="2700020"/>
+            <wp:effectExtent l="0" t="0" r="635" b="5080"/>
+            <wp:wrapTopAndBottom/>
+            <wp:docPr id="57" name="Picture 57" descr="Graphical user interface, chart&#10;&#10;Description automatically generated"/>
+            <wp:cNvGraphicFramePr>
+              <a:graphicFrameLocks xmlns:a="http://schemas.openxmlformats.org/drawingml/2006/main" noChangeAspect="1"/>
+            </wp:cNvGraphicFramePr>
+            <a:graphic xmlns:a="http://schemas.openxmlformats.org/drawingml/2006/main">
+              <a:graphicData uri="http://schemas.openxmlformats.org/drawingml/2006/picture">
+                <pic:pic xmlns:pic="http://schemas.openxmlformats.org/drawingml/2006/picture">
+                  <pic:nvPicPr>
+                    <pic:cNvPr id="57" name="Picture 57" descr="Graphical user interface, chart&#10;&#10;Description automatically generated"/>
+                    <pic:cNvPicPr>
+                      <a:picLocks noChangeAspect="1" noChangeArrowheads="1"/>
+                    </pic:cNvPicPr>
+                  </pic:nvPicPr>
+                  <pic:blipFill>
+                    <a:blip r:embed="rId33" cstate="print">
+                      <a:extLst>
+                        <a:ext uri="{28A0092B-C50C-407E-A947-70E740481C1C}">
+                          <a14:useLocalDpi xmlns:a14="http://schemas.microsoft.com/office/drawing/2010/main" val="0"/>
+                        </a:ext>
+                      </a:extLst>
+                    </a:blip>
+                    <a:srcRect/>
+                    <a:stretch>
+                      <a:fillRect/>
+                    </a:stretch>
+                  </pic:blipFill>
+                  <pic:spPr bwMode="auto">
+                    <a:xfrm>
+                      <a:off x="0" y="0"/>
+                      <a:ext cx="3599815" cy="2700020"/>
+                    </a:xfrm>
+                    <a:prstGeom prst="rect">
+                      <a:avLst/>
+                    </a:prstGeom>
+                    <a:noFill/>
+                    <a:ln>
+                      <a:noFill/>
+                    </a:ln>
+                  </pic:spPr>
+                </pic:pic>
+              </a:graphicData>
+            </a:graphic>
+          </wp:anchor>
+        </w:drawing>
+      </w:r>
+      <w:r>
+        <w:rPr>
+          <w:color w:val="000000" w:themeColor="text1"/>
+          <w:lang w:val="en-GB"/>
+        </w:rPr>
+        <w:t>The number of nodes of new shoots is related by the cumulative effect of parent length and fate ()</w:t>
       </w:r>
     </w:p>
     <w:p>
       <w:pPr>
         <w:rPr>
-          <w:b/>
-          <w:bCs/>
-          <w:lang w:val="en-GB"/>
-        </w:rPr>
-      </w:pPr>
-      <w:r>
-        <w:rPr>
-          <w:lang w:val="en-GB"/>
-        </w:rPr>
-        <w:t>This box is not done yet</w:t>
-      </w:r>
-      <w:r>
-        <w:rPr>
-          <w:lang w:val="en-GB"/>
-        </w:rPr>
-        <w:sym w:font="Wingdings" w:char="F0E0"/>
-      </w:r>
-      <w:r>
-        <w:rPr>
-          <w:lang w:val="en-GB"/>
-        </w:rPr>
-        <w:t>to-</w:t>
-      </w:r>
-      <w:r>
-        <w:rPr>
-          <w:b/>
-          <w:bCs/>
-          <w:highlight w:val="yellow"/>
-          <w:lang w:val="en-GB"/>
-        </w:rPr>
-        <w:t>do list.</w:t>
+          <w:rFonts w:eastAsiaTheme="majorEastAsia" w:cstheme="minorHAnsi"/>
+          <w:color w:val="000000" w:themeColor="text1"/>
+          <w:sz w:val="32"/>
+          <w:szCs w:val="32"/>
+          <w:lang w:val="en-GB"/>
+        </w:rPr>
+      </w:pPr>
+      <w:r>
+        <w:rPr>
+          <w:rFonts w:eastAsiaTheme="majorEastAsia" w:cstheme="minorHAnsi"/>
+          <w:color w:val="000000" w:themeColor="text1"/>
+          <w:sz w:val="32"/>
+          <w:szCs w:val="32"/>
+          <w:lang w:val="en-GB"/>
+        </w:rPr>
+        <w:br w:type="page"/>
       </w:r>
     </w:p>
     <w:p>
       <w:pPr>
-        <w:pStyle w:val="Heading3"/>
-        <w:jc w:val="both"/>
-        <w:rPr>
-          <w:rFonts w:asciiTheme="minorHAnsi" w:hAnsiTheme="minorHAnsi" w:cstheme="minorHAnsi"/>
-          <w:color w:val="000000" w:themeColor="text1"/>
-          <w:lang w:val="en-GB"/>
-        </w:rPr>
-      </w:pPr>
-      <w:bookmarkStart w:id="58" w:name="_Toc101364073"/>
+        <w:rPr>
+          <w:rFonts w:eastAsiaTheme="majorEastAsia" w:cstheme="minorHAnsi"/>
+          <w:color w:val="000000" w:themeColor="text1"/>
+          <w:sz w:val="32"/>
+          <w:szCs w:val="32"/>
+          <w:lang w:val="en-GB"/>
+        </w:rPr>
+      </w:pPr>
       <w:proofErr w:type="spellStart"/>
       <w:r>
         <w:rPr>
-          <w:rFonts w:asciiTheme="minorHAnsi" w:hAnsiTheme="minorHAnsi" w:cstheme="minorHAnsi"/>
-          <w:color w:val="000000" w:themeColor="text1"/>
-          <w:lang w:val="en-GB"/>
-        </w:rPr>
-        <w:t>Lpy</w:t>
-      </w:r>
-      <w:bookmarkEnd w:id="58"/>
+          <w:rFonts w:eastAsiaTheme="majorEastAsia" w:cstheme="minorHAnsi"/>
+          <w:color w:val="000000" w:themeColor="text1"/>
+          <w:sz w:val="32"/>
+          <w:szCs w:val="32"/>
+          <w:lang w:val="en-GB"/>
+        </w:rPr>
+        <w:lastRenderedPageBreak/>
+        <w:t>L</w:t>
+      </w:r>
+      <w:r>
+        <w:rPr>
+          <w:rFonts w:eastAsiaTheme="majorEastAsia" w:cstheme="minorHAnsi"/>
+          <w:color w:val="000000" w:themeColor="text1"/>
+          <w:sz w:val="32"/>
+          <w:szCs w:val="32"/>
+          <w:lang w:val="en-GB"/>
+        </w:rPr>
+        <w:t>py</w:t>
+      </w:r>
       <w:proofErr w:type="spellEnd"/>
     </w:p>
     <w:p>
@@ -14634,7 +15202,7 @@
           <w:lang w:val="en-GB"/>
         </w:rPr>
       </w:pPr>
-      <w:bookmarkStart w:id="59" w:name="_Toc101364074"/>
+      <w:bookmarkStart w:id="38" w:name="_Toc101448011"/>
       <w:r>
         <w:rPr>
           <w:rFonts w:asciiTheme="minorHAnsi" w:hAnsiTheme="minorHAnsi" w:cstheme="minorHAnsi"/>
@@ -14643,7 +15211,7 @@
         </w:rPr>
         <w:t>To Do:</w:t>
       </w:r>
-      <w:bookmarkEnd w:id="59"/>
+      <w:bookmarkEnd w:id="38"/>
     </w:p>
     <w:p>
       <w:pPr>
@@ -14653,11 +15221,13 @@
           <w:numId w:val="16"/>
         </w:numPr>
         <w:rPr>
-          <w:lang w:val="en-GB"/>
-        </w:rPr>
-      </w:pPr>
-      <w:r>
-        <w:rPr>
+          <w:strike/>
+          <w:lang w:val="en-GB"/>
+        </w:rPr>
+      </w:pPr>
+      <w:r>
+        <w:rPr>
+          <w:strike/>
           <w:lang w:val="en-GB"/>
         </w:rPr>
         <w:t xml:space="preserve">Analysis </w:t>
@@ -14665,6 +15235,7 @@
       <w:proofErr w:type="spellStart"/>
       <w:r>
         <w:rPr>
+          <w:strike/>
           <w:lang w:val="en-GB"/>
         </w:rPr>
         <w:t>fro</w:t>
@@ -14672,18 +15243,21 @@
       <w:proofErr w:type="spellEnd"/>
       <w:r>
         <w:rPr>
+          <w:strike/>
           <w:lang w:val="en-GB"/>
         </w:rPr>
         <w:t xml:space="preserve"> box5 for prolep</w:t>
       </w:r>
       <w:r>
         <w:rPr>
+          <w:strike/>
           <w:lang w:val="en-GB"/>
         </w:rPr>
         <w:t>t</w:t>
       </w:r>
       <w:r>
         <w:rPr>
+          <w:strike/>
           <w:lang w:val="en-GB"/>
         </w:rPr>
         <w:t xml:space="preserve">ic and </w:t>
@@ -14691,6 +15265,7 @@
       <w:proofErr w:type="spellStart"/>
       <w:r>
         <w:rPr>
+          <w:strike/>
           <w:lang w:val="en-GB"/>
         </w:rPr>
         <w:t>sylleptic</w:t>
@@ -14726,27 +15301,54 @@
           <w:lang w:val="en-GB"/>
         </w:rPr>
       </w:pPr>
-      <w:r>
-        <w:rPr>
-          <w:lang w:val="en-GB"/>
-        </w:rPr>
-        <w:t xml:space="preserve">Continue </w:t>
-      </w:r>
       <w:proofErr w:type="spellStart"/>
       <w:r>
         <w:rPr>
           <w:lang w:val="en-GB"/>
         </w:rPr>
-        <w:t>lpy</w:t>
+        <w:t>Glms</w:t>
+      </w:r>
+      <w:proofErr w:type="spellEnd"/>
+      <w:r>
+        <w:rPr>
+          <w:lang w:val="en-GB"/>
+        </w:rPr>
+        <w:t xml:space="preserve"> for </w:t>
+      </w:r>
+      <w:proofErr w:type="spellStart"/>
+      <w:r>
+        <w:rPr>
+          <w:lang w:val="en-GB"/>
+        </w:rPr>
+        <w:t>apicals</w:t>
       </w:r>
       <w:proofErr w:type="spellEnd"/>
     </w:p>
     <w:p>
       <w:pPr>
-        <w:rPr>
-          <w:lang w:val="en-GB"/>
-        </w:rPr>
-      </w:pPr>
+        <w:pStyle w:val="ListParagraph"/>
+        <w:numPr>
+          <w:ilvl w:val="0"/>
+          <w:numId w:val="16"/>
+        </w:numPr>
+        <w:rPr>
+          <w:lang w:val="en-GB"/>
+        </w:rPr>
+      </w:pPr>
+      <w:r>
+        <w:rPr>
+          <w:lang w:val="en-GB"/>
+        </w:rPr>
+        <w:t xml:space="preserve">Continue </w:t>
+      </w:r>
+      <w:proofErr w:type="spellStart"/>
+      <w:r>
+        <w:rPr>
+          <w:lang w:val="en-GB"/>
+        </w:rPr>
+        <w:t>lpy</w:t>
+      </w:r>
+      <w:proofErr w:type="spellEnd"/>
     </w:p>
     <w:p>
       <w:pPr>
@@ -14755,8 +15357,15 @@
         </w:rPr>
       </w:pPr>
     </w:p>
+    <w:p>
+      <w:pPr>
+        <w:rPr>
+          <w:lang w:val="en-GB"/>
+        </w:rPr>
+      </w:pPr>
+    </w:p>
     <w:sectPr>
-      <w:footerReference w:type="default" r:id="rId32"/>
+      <w:footerReference w:type="default" r:id="rId34"/>
       <w:pgSz w:w="11906" w:h="16838"/>
       <w:pgMar w:top="720" w:right="720" w:bottom="720" w:left="720" w:header="708" w:footer="708" w:gutter="0"/>
       <w:cols w:space="708"/>

</xml_diff>